<commit_message>
added Design doc, math, testMatrix, flowcharts. Revised UML
</commit_message>
<xml_diff>
--- a/RecipeRequirements.docx
+++ b/RecipeRequirements.docx
@@ -5,76 +5,67 @@
     <w:p>
       <w:pPr>
         <w:pStyle w:val="StyleTitleBoldText2"/>
+      </w:pPr>
+      <w:r>
+        <w:t>Control Your Figures</w:t>
+      </w:r>
+    </w:p>
+    <w:p>
+      <w:pPr>
+        <w:pStyle w:val="StyleTitleBoldText2"/>
         <w:rPr>
+          <w:b w:val="0"/>
           <w:i/>
-          <w:sz w:val="40"/>
-          <w:szCs w:val="40"/>
+          <w:color w:val="000000" w:themeColor="text1"/>
+          <w:sz w:val="32"/>
+          <w:szCs w:val="32"/>
         </w:rPr>
       </w:pPr>
       <w:r>
         <w:rPr>
+          <w:b w:val="0"/>
           <w:i/>
-          <w:sz w:val="40"/>
-          <w:szCs w:val="40"/>
-        </w:rPr>
-        <w:t xml:space="preserve">The </w:t>
-      </w:r>
-      <w:r>
-        <w:rPr>
-          <w:i/>
-          <w:sz w:val="40"/>
-          <w:szCs w:val="40"/>
+          <w:color w:val="000000" w:themeColor="text1"/>
+          <w:sz w:val="32"/>
+          <w:szCs w:val="32"/>
         </w:rPr>
         <w:t>Recipe</w:t>
       </w:r>
       <w:r>
         <w:rPr>
+          <w:b w:val="0"/>
           <w:i/>
-          <w:sz w:val="40"/>
-          <w:szCs w:val="40"/>
+          <w:color w:val="000000" w:themeColor="text1"/>
+          <w:sz w:val="32"/>
+          <w:szCs w:val="32"/>
         </w:rPr>
         <w:t xml:space="preserve"> Nutrition</w:t>
       </w:r>
       <w:r>
         <w:rPr>
+          <w:b w:val="0"/>
           <w:i/>
-          <w:sz w:val="40"/>
-          <w:szCs w:val="40"/>
+          <w:color w:val="000000" w:themeColor="text1"/>
+          <w:sz w:val="32"/>
+          <w:szCs w:val="32"/>
         </w:rPr>
         <w:t xml:space="preserve"> </w:t>
       </w:r>
       <w:r>
         <w:rPr>
+          <w:b w:val="0"/>
           <w:i/>
-          <w:sz w:val="40"/>
-          <w:szCs w:val="40"/>
+          <w:color w:val="000000" w:themeColor="text1"/>
+          <w:sz w:val="32"/>
+          <w:szCs w:val="32"/>
         </w:rPr>
-        <w:t>Project</w:t>
-      </w:r>
-      <w:r>
-        <w:rPr>
-          <w:i/>
-          <w:sz w:val="40"/>
-          <w:szCs w:val="40"/>
-        </w:rPr>
-        <w:t xml:space="preserve">: </w:t>
-      </w:r>
-    </w:p>
-    <w:p>
-      <w:pPr>
-        <w:pStyle w:val="StyleTitleBoldText2"/>
-      </w:pPr>
-      <w:r>
-        <w:t xml:space="preserve">Figures </w:t>
-      </w:r>
-      <w:r>
-        <w:t>for</w:t>
-      </w:r>
-      <w:r>
-        <w:t xml:space="preserve"> Your Figure</w:t>
-      </w:r>
-    </w:p>
-    <w:p/>
+        <w:t>Facts you can count on.</w:t>
+      </w:r>
+    </w:p>
+    <w:p>
+      <w:bookmarkStart w:id="0" w:name="_GoBack"/>
+      <w:bookmarkEnd w:id="0"/>
+    </w:p>
     <w:p>
       <w:pPr>
         <w:pStyle w:val="Heading1"/>
@@ -177,10 +168,18 @@
         <w:t xml:space="preserve"> be able to tweak recipe ingredients to fit my diet</w:t>
       </w:r>
       <w:r>
-        <w:t>s particular</w:t>
-      </w:r>
-      <w:r>
-        <w:t xml:space="preserve"> needs such as watching calories </w:t>
+        <w:t xml:space="preserve">s </w:t>
+      </w:r>
+      <w:proofErr w:type="gramStart"/>
+      <w:r>
+        <w:t>particular</w:t>
+      </w:r>
+      <w:r>
+        <w:t xml:space="preserve"> needs</w:t>
+      </w:r>
+      <w:proofErr w:type="gramEnd"/>
+      <w:r>
+        <w:t xml:space="preserve"> such as watching calories </w:t>
       </w:r>
       <w:r>
         <w:t xml:space="preserve">for myself </w:t>
@@ -193,6 +192,9 @@
       </w:r>
       <w:r>
         <w:t xml:space="preserve">carbohydrates for my diabetic family members. </w:t>
+      </w:r>
+      <w:r>
+        <w:t xml:space="preserve">As an example, </w:t>
       </w:r>
       <w:r>
         <w:t>I would be able to see if substituting apple sauce for oil</w:t>
@@ -375,7 +377,6 @@
         <w:t xml:space="preserve"> if you want. </w:t>
       </w:r>
     </w:p>
-    <w:p/>
     <w:p>
       <w:pPr>
         <w:pStyle w:val="Heading1"/>
@@ -403,7 +404,13 @@
         <w:t>It should have the a</w:t>
       </w:r>
       <w:r>
-        <w:t>bility to save the ingredient data to a table/relation database for future use/update. Optionally, I would like to have ingredients saved to a separate table/relation in the database so I don’t have to re-type in values for frequently used ingredients. Finally, I would like to print the nutrition values and table of ingredients.</w:t>
+        <w:t>bility to save the ingredient data to a table/relation database for future use/update. I would like to have ingredients saved to a separate table/relation in the database so I don’t have to re-type in values for frequently used ingredients.</w:t>
+      </w:r>
+      <w:r>
+        <w:t xml:space="preserve"> It needs a way to save the step by step directions.</w:t>
+      </w:r>
+      <w:r>
+        <w:t xml:space="preserve"> Finally, I would like to print the nutrition values and table of ingredients.</w:t>
       </w:r>
     </w:p>
     <w:p>
@@ -544,7 +551,15 @@
         <w:t>.</w:t>
       </w:r>
       <w:r>
-        <w:t xml:space="preserve"> If I don’t know or don’t want to calculate the value of a particular nutrient, I want the app to ignore that value </w:t>
+        <w:t xml:space="preserve"> If I don’t know or don’t want to calculate the value of a </w:t>
+      </w:r>
+      <w:proofErr w:type="gramStart"/>
+      <w:r>
+        <w:t>particular nutrient</w:t>
+      </w:r>
+      <w:proofErr w:type="gramEnd"/>
+      <w:r>
+        <w:t xml:space="preserve">, I want the app to ignore that value </w:t>
       </w:r>
       <w:r>
         <w:t>and/</w:t>
@@ -553,7 +568,21 @@
         <w:t>or place a “0” as a place holder.</w:t>
       </w:r>
       <w:r>
-        <w:t xml:space="preserve"> (Optionally, if an ingredient that has been used before, would like to be able to access it and have it automatically populate the nutrient fields.)</w:t>
+        <w:t xml:space="preserve"> I</w:t>
+      </w:r>
+      <w:r>
+        <w:t>f an ingredient that has been used before, would like to be able to access it and have it automaticall</w:t>
+      </w:r>
+      <w:r>
+        <w:t xml:space="preserve">y </w:t>
+      </w:r>
+      <w:proofErr w:type="gramStart"/>
+      <w:r>
+        <w:t>populate</w:t>
+      </w:r>
+      <w:proofErr w:type="gramEnd"/>
+      <w:r>
+        <w:t xml:space="preserve"> the nutrient fields.</w:t>
       </w:r>
       <w:r>
         <w:t xml:space="preserve"> It will continue to accept data until </w:t>
@@ -656,7 +685,18 @@
     </w:p>
     <w:p>
       <w:r>
-        <w:t xml:space="preserve">Finally, I would like to print the recipe ingredients chart and the nutrition label. The label should look </w:t>
+        <w:t>It needs to have an area where I can specify the step by step directions. I would like them to be listed clearly in an easy to follow manor.</w:t>
+      </w:r>
+    </w:p>
+    <w:p>
+      <w:r>
+        <w:t>Finally, I would like to print the recipe ingredients chart</w:t>
+      </w:r>
+      <w:r>
+        <w:t>, directions,</w:t>
+      </w:r>
+      <w:r>
+        <w:t xml:space="preserve"> and the nutrition label. The label should look </w:t>
       </w:r>
       <w:r>
         <w:t xml:space="preserve">like </w:t>
@@ -696,24 +736,10 @@
         <w:t xml:space="preserve">Need #1: </w:t>
       </w:r>
       <w:r>
-        <w:t>Place to enter recipe name</w:t>
-      </w:r>
-    </w:p>
-    <w:p>
-      <w:pPr>
-        <w:pStyle w:val="ListBullet"/>
-      </w:pPr>
-      <w:r>
-        <w:t xml:space="preserve">Need #2: </w:t>
-      </w:r>
-      <w:r>
-        <w:t xml:space="preserve">Ingredient </w:t>
-      </w:r>
-      <w:r>
-        <w:t>Label</w:t>
-      </w:r>
-      <w:r>
-        <w:t xml:space="preserve"> for user input </w:t>
+        <w:t xml:space="preserve"> </w:t>
+      </w:r>
+      <w:r>
+        <w:t>Choice of retrieving or starting a new recipe</w:t>
       </w:r>
     </w:p>
     <w:p>
@@ -725,13 +751,7 @@
         </w:numPr>
       </w:pPr>
       <w:r>
-        <w:t>has</w:t>
-      </w:r>
-      <w:r>
-        <w:t xml:space="preserve"> look and feel</w:t>
-      </w:r>
-      <w:r>
-        <w:t xml:space="preserve"> of nutrition labels</w:t>
+        <w:t>A window that shows the list of saved recipes</w:t>
       </w:r>
     </w:p>
     <w:p>
@@ -743,7 +763,7 @@
         </w:numPr>
       </w:pPr>
       <w:r>
-        <w:t>displays each nutrient name with input area for user to enter values</w:t>
+        <w:t>A way to edit or delete a recipe</w:t>
       </w:r>
     </w:p>
     <w:p>
@@ -755,10 +775,27 @@
         </w:numPr>
       </w:pPr>
       <w:r>
-        <w:t xml:space="preserve">have the option to include a value or </w:t>
-      </w:r>
-      <w:r>
-        <w:t>“0” if none specified</w:t>
+        <w:t>A way to create a new recipe</w:t>
+      </w:r>
+    </w:p>
+    <w:p>
+      <w:pPr>
+        <w:pStyle w:val="ListBullet"/>
+      </w:pPr>
+      <w:r>
+        <w:t xml:space="preserve">Need #2: </w:t>
+      </w:r>
+      <w:r>
+        <w:t xml:space="preserve"> </w:t>
+      </w:r>
+      <w:r>
+        <w:t xml:space="preserve">Ingredient </w:t>
+      </w:r>
+      <w:r>
+        <w:t>Label</w:t>
+      </w:r>
+      <w:r>
+        <w:t xml:space="preserve"> for user input </w:t>
       </w:r>
     </w:p>
     <w:p>
@@ -770,7 +807,7 @@
         </w:numPr>
       </w:pPr>
       <w:r>
-        <w:t>button to indicate done with that ingredient</w:t>
+        <w:t>Have a way to search for an ingredient in the database, then load it</w:t>
       </w:r>
     </w:p>
     <w:p>
@@ -782,7 +819,16 @@
         </w:numPr>
       </w:pPr>
       <w:r>
-        <w:t>button to indicate done with all ingredients</w:t>
+        <w:t>H</w:t>
+      </w:r>
+      <w:r>
+        <w:t>as</w:t>
+      </w:r>
+      <w:r>
+        <w:t xml:space="preserve"> look and feel</w:t>
+      </w:r>
+      <w:r>
+        <w:t xml:space="preserve"> of nutrition labels</w:t>
       </w:r>
     </w:p>
     <w:p>
@@ -794,7 +840,10 @@
         </w:numPr>
       </w:pPr>
       <w:r>
-        <w:t>display ingredient in chart</w:t>
+        <w:t>D</w:t>
+      </w:r>
+      <w:r>
+        <w:t>isplays each nutrient name with input area for user to enter values</w:t>
       </w:r>
     </w:p>
     <w:p>
@@ -806,18 +855,13 @@
         </w:numPr>
       </w:pPr>
       <w:r>
-        <w:t>OPTION A: search option to see if ingredient is already in database/ then load it if it is</w:t>
-      </w:r>
-    </w:p>
-    <w:p>
-      <w:pPr>
-        <w:pStyle w:val="ListBullet"/>
-      </w:pPr>
-      <w:r>
-        <w:t xml:space="preserve">Need #3: </w:t>
-      </w:r>
-      <w:r>
-        <w:t>Chart for reviewing each ingredient and its’ value</w:t>
+        <w:t>H</w:t>
+      </w:r>
+      <w:r>
+        <w:t xml:space="preserve">ave the option to include a value or </w:t>
+      </w:r>
+      <w:r>
+        <w:t>“0” if none specified</w:t>
       </w:r>
     </w:p>
     <w:p>
@@ -829,13 +873,10 @@
         </w:numPr>
       </w:pPr>
       <w:r>
-        <w:t>display a title over the chart: “Ingredients for</w:t>
-      </w:r>
-      <w:r>
-        <w:t xml:space="preserve"> &lt;recipe name&gt;</w:t>
-      </w:r>
-      <w:r>
-        <w:t>”</w:t>
+        <w:t>B</w:t>
+      </w:r>
+      <w:r>
+        <w:t>utton to indicate done with that ingredient</w:t>
       </w:r>
     </w:p>
     <w:p>
@@ -847,7 +888,45 @@
         </w:numPr>
       </w:pPr>
       <w:r>
-        <w:t>display a column heading over each of the nutrient values</w:t>
+        <w:t>B</w:t>
+      </w:r>
+      <w:r>
+        <w:t>utton to indicate done with all ingredients</w:t>
+      </w:r>
+    </w:p>
+    <w:p>
+      <w:pPr>
+        <w:pStyle w:val="ListBullet"/>
+      </w:pPr>
+      <w:r>
+        <w:t xml:space="preserve">Need #3: </w:t>
+      </w:r>
+      <w:r>
+        <w:t xml:space="preserve"> </w:t>
+      </w:r>
+      <w:r>
+        <w:t xml:space="preserve">Chart for reviewing </w:t>
+      </w:r>
+      <w:r>
+        <w:t>all</w:t>
+      </w:r>
+      <w:r>
+        <w:t xml:space="preserve"> ingredient</w:t>
+      </w:r>
+      <w:r>
+        <w:t>s</w:t>
+      </w:r>
+      <w:r>
+        <w:t xml:space="preserve"> and</w:t>
+      </w:r>
+      <w:r>
+        <w:t xml:space="preserve"> each of</w:t>
+      </w:r>
+      <w:r>
+        <w:t xml:space="preserve"> its’ value</w:t>
+      </w:r>
+      <w:r>
+        <w:t>s</w:t>
       </w:r>
     </w:p>
     <w:p>
@@ -859,7 +938,10 @@
         </w:numPr>
       </w:pPr>
       <w:r>
-        <w:t>have an option or a button to delete ingredient</w:t>
+        <w:t>D</w:t>
+      </w:r>
+      <w:r>
+        <w:t>isplay a column heading over each of the nutrient values</w:t>
       </w:r>
     </w:p>
     <w:p>
@@ -871,7 +953,37 @@
         </w:numPr>
       </w:pPr>
       <w:r>
-        <w:t>have an option or a button to edit ingredient</w:t>
+        <w:t>H</w:t>
+      </w:r>
+      <w:r>
+        <w:t xml:space="preserve">ave an option to delete </w:t>
+      </w:r>
+      <w:r>
+        <w:t xml:space="preserve">the </w:t>
+      </w:r>
+      <w:r>
+        <w:t>ingredient</w:t>
+      </w:r>
+    </w:p>
+    <w:p>
+      <w:pPr>
+        <w:pStyle w:val="ListBullet"/>
+        <w:numPr>
+          <w:ilvl w:val="1"/>
+          <w:numId w:val="2"/>
+        </w:numPr>
+      </w:pPr>
+      <w:r>
+        <w:t>H</w:t>
+      </w:r>
+      <w:r>
+        <w:t>ave an option to edit</w:t>
+      </w:r>
+      <w:r>
+        <w:t xml:space="preserve"> the</w:t>
+      </w:r>
+      <w:r>
+        <w:t xml:space="preserve"> ingredient</w:t>
       </w:r>
     </w:p>
     <w:p>
@@ -883,7 +995,13 @@
         </w:numPr>
       </w:pPr>
       <w:r>
-        <w:t>re-opens Ingredient Label with the current ingredient nutrition values</w:t>
+        <w:t>It should re-open the</w:t>
+      </w:r>
+      <w:r>
+        <w:t xml:space="preserve"> Ingredient Label </w:t>
+      </w:r>
+      <w:r>
+        <w:t>and populate the values previously entered</w:t>
       </w:r>
     </w:p>
     <w:p>
@@ -895,13 +1013,90 @@
         </w:numPr>
       </w:pPr>
       <w:r>
-        <w:t xml:space="preserve">button to </w:t>
+        <w:t>O</w:t>
+      </w:r>
+      <w:r>
+        <w:t>ption</w:t>
+      </w:r>
+      <w:r>
+        <w:t xml:space="preserve"> to </w:t>
       </w:r>
       <w:r>
         <w:t>save</w:t>
       </w:r>
       <w:r>
+        <w:t xml:space="preserve"> or cancel the</w:t>
+      </w:r>
+      <w:r>
         <w:t xml:space="preserve"> updated information</w:t>
+      </w:r>
+    </w:p>
+    <w:p>
+      <w:pPr>
+        <w:pStyle w:val="ListBullet"/>
+      </w:pPr>
+      <w:r>
+        <w:t>Need #4</w:t>
+      </w:r>
+      <w:r>
+        <w:t xml:space="preserve">: </w:t>
+      </w:r>
+      <w:r>
+        <w:t xml:space="preserve"> </w:t>
+      </w:r>
+      <w:r>
+        <w:t xml:space="preserve">Nutrition </w:t>
+      </w:r>
+      <w:r>
+        <w:t>Totals Label for displaying total calculations for all ingredients</w:t>
+      </w:r>
+    </w:p>
+    <w:p>
+      <w:pPr>
+        <w:pStyle w:val="ListBullet"/>
+        <w:numPr>
+          <w:ilvl w:val="1"/>
+          <w:numId w:val="2"/>
+        </w:numPr>
+      </w:pPr>
+      <w:r>
+        <w:t>Have look and feel of nutrition label</w:t>
+      </w:r>
+    </w:p>
+    <w:p>
+      <w:pPr>
+        <w:pStyle w:val="ListBullet"/>
+        <w:numPr>
+          <w:ilvl w:val="1"/>
+          <w:numId w:val="2"/>
+        </w:numPr>
+      </w:pPr>
+      <w:r>
+        <w:t>Display each nutrient name and the running total value</w:t>
+      </w:r>
+    </w:p>
+    <w:p>
+      <w:pPr>
+        <w:pStyle w:val="ListBullet"/>
+        <w:numPr>
+          <w:ilvl w:val="1"/>
+          <w:numId w:val="2"/>
+        </w:numPr>
+      </w:pPr>
+      <w:r>
+        <w:t>Have a place the user can input the total weight of the finished/cooked food dish</w:t>
+      </w:r>
+    </w:p>
+    <w:p>
+      <w:pPr>
+        <w:pStyle w:val="ListBullet"/>
+        <w:numPr>
+          <w:ilvl w:val="1"/>
+          <w:numId w:val="2"/>
+        </w:numPr>
+      </w:pPr>
+      <w:r>
+        <w:t>Have a place the user can input the number of servings</w:t>
       </w:r>
     </w:p>
     <w:p>
@@ -913,22 +1108,7 @@
         </w:numPr>
       </w:pPr>
       <w:r>
-        <w:t>button to cancel and keep ingredient as it was</w:t>
-      </w:r>
-    </w:p>
-    <w:p>
-      <w:pPr>
-        <w:pStyle w:val="ListBullet"/>
-        <w:numPr>
-          <w:ilvl w:val="2"/>
-          <w:numId w:val="2"/>
-        </w:numPr>
-      </w:pPr>
-      <w:r>
-        <w:t>chart should update the ingredient list</w:t>
-      </w:r>
-      <w:r>
-        <w:t xml:space="preserve"> if there were changes</w:t>
+        <w:t>The user should be able to change the number of servings</w:t>
       </w:r>
     </w:p>
     <w:p>
@@ -940,13 +1120,7 @@
         </w:numPr>
       </w:pPr>
       <w:r>
-        <w:t xml:space="preserve">the </w:t>
-      </w:r>
-      <w:r>
-        <w:t xml:space="preserve">Nutrition </w:t>
-      </w:r>
-      <w:r>
-        <w:t>Totals Label should have a running calculation of the values entered after each ingredient is added</w:t>
+        <w:t>Have a place to display the weight per serving</w:t>
       </w:r>
     </w:p>
     <w:p>
@@ -954,16 +1128,13 @@
         <w:pStyle w:val="ListBullet"/>
       </w:pPr>
       <w:r>
-        <w:t>Need #4</w:t>
-      </w:r>
-      <w:r>
-        <w:t xml:space="preserve">: </w:t>
-      </w:r>
-      <w:r>
-        <w:t xml:space="preserve">Nutrition </w:t>
-      </w:r>
-      <w:r>
-        <w:t>Totals Label for displaying total calculations for all ingredients</w:t>
+        <w:t>Need #5:</w:t>
+      </w:r>
+      <w:r>
+        <w:t xml:space="preserve"> </w:t>
+      </w:r>
+      <w:r>
+        <w:t xml:space="preserve"> Area to type in step by step directions.</w:t>
       </w:r>
     </w:p>
     <w:p>
@@ -975,7 +1146,7 @@
         </w:numPr>
       </w:pPr>
       <w:r>
-        <w:t>Have look and feel of nutrition label</w:t>
+        <w:t>It should be clearly labeled where to place the oven temperature</w:t>
       </w:r>
     </w:p>
     <w:p>
@@ -987,7 +1158,7 @@
         </w:numPr>
       </w:pPr>
       <w:r>
-        <w:t>Display each nutrient name and the running total value</w:t>
+        <w:t>It should have an area to insert the cooking time</w:t>
       </w:r>
     </w:p>
     <w:p>
@@ -999,7 +1170,27 @@
         </w:numPr>
       </w:pPr>
       <w:r>
-        <w:t>Have a place the user can input the total weight of the finished/cooked food dish</w:t>
+        <w:t>It should have an area to place each individual step for the directions</w:t>
+      </w:r>
+    </w:p>
+    <w:p>
+      <w:pPr>
+        <w:pStyle w:val="ListBullet"/>
+      </w:pPr>
+      <w:r>
+        <w:t>Need #</w:t>
+      </w:r>
+      <w:r>
+        <w:t>6</w:t>
+      </w:r>
+      <w:r>
+        <w:t xml:space="preserve">: </w:t>
+      </w:r>
+      <w:r>
+        <w:t xml:space="preserve"> </w:t>
+      </w:r>
+      <w:r>
+        <w:t>Printing options</w:t>
       </w:r>
     </w:p>
     <w:p>
@@ -1011,19 +1202,7 @@
         </w:numPr>
       </w:pPr>
       <w:r>
-        <w:t>Have a place the user can input the number of servings</w:t>
-      </w:r>
-    </w:p>
-    <w:p>
-      <w:pPr>
-        <w:pStyle w:val="ListBullet"/>
-        <w:numPr>
-          <w:ilvl w:val="2"/>
-          <w:numId w:val="2"/>
-        </w:numPr>
-      </w:pPr>
-      <w:r>
-        <w:t>The user should be able to change the number of servings</w:t>
+        <w:t>Print a formatted Nutrition Totals Label alone</w:t>
       </w:r>
     </w:p>
     <w:p>
@@ -1035,97 +1214,27 @@
         </w:numPr>
       </w:pPr>
       <w:r>
-        <w:t>Have a place to display the weight per serving</w:t>
-      </w:r>
-    </w:p>
-    <w:p>
-      <w:pPr>
-        <w:pStyle w:val="ListBullet"/>
-      </w:pPr>
-      <w:r>
-        <w:t xml:space="preserve">Need #5: </w:t>
-      </w:r>
-      <w:r>
-        <w:t>Print chart</w:t>
-      </w:r>
-    </w:p>
-    <w:p>
-      <w:pPr>
-        <w:pStyle w:val="ListBullet"/>
-        <w:numPr>
-          <w:ilvl w:val="1"/>
-          <w:numId w:val="2"/>
-        </w:numPr>
-      </w:pPr>
-      <w:r>
         <w:t>Print a formatted Nutrition Totals Label</w:t>
       </w:r>
       <w:r>
-        <w:t xml:space="preserve"> and th</w:t>
+        <w:t>,</w:t>
+      </w:r>
+      <w:r>
+        <w:t xml:space="preserve"> th</w:t>
       </w:r>
       <w:r>
         <w:t>e ingredient’s chart</w:t>
       </w:r>
-    </w:p>
-    <w:p>
-      <w:pPr>
-        <w:pStyle w:val="ListBullet"/>
-      </w:pPr>
-      <w:r>
-        <w:t>Optional Need A: table/chart of all ingredients</w:t>
-      </w:r>
-      <w:r>
-        <w:t xml:space="preserve"> or recipes</w:t>
-      </w:r>
-      <w:r>
-        <w:t xml:space="preserve"> ever entered</w:t>
-      </w:r>
-    </w:p>
-    <w:p>
-      <w:pPr>
-        <w:pStyle w:val="ListBullet"/>
-        <w:numPr>
-          <w:ilvl w:val="1"/>
-          <w:numId w:val="2"/>
-        </w:numPr>
-      </w:pPr>
-      <w:r>
-        <w:t>A window that shows the list of ingredients</w:t>
-      </w:r>
-    </w:p>
-    <w:p>
-      <w:pPr>
-        <w:pStyle w:val="ListBullet"/>
-        <w:numPr>
-          <w:ilvl w:val="1"/>
-          <w:numId w:val="2"/>
-        </w:numPr>
-      </w:pPr>
-      <w:r>
-        <w:t>A way to edit or delete an ingredient</w:t>
-      </w:r>
-      <w:r>
-        <w:t xml:space="preserve"> or recipe</w:t>
-      </w:r>
-    </w:p>
-    <w:p>
-      <w:pPr>
-        <w:pStyle w:val="ListBullet"/>
-        <w:numPr>
-          <w:ilvl w:val="1"/>
-          <w:numId w:val="2"/>
-        </w:numPr>
+      <w:r>
+        <w:t>, and directions</w:t>
+      </w:r>
+    </w:p>
+    <w:p>
+      <w:pPr>
+        <w:pStyle w:val="Heading1"/>
       </w:pPr>
       <w:r>
         <w:lastRenderedPageBreak/>
-        <w:t>A way to search database of ingredients</w:t>
-      </w:r>
-    </w:p>
-    <w:p>
-      <w:pPr>
-        <w:pStyle w:val="Heading1"/>
-      </w:pPr>
-      <w:r>
         <w:t xml:space="preserve">Use-Case </w:t>
       </w:r>
       <w:r>
@@ -1298,6 +1407,9 @@
       <w:r>
         <w:t>, access, edit, delete, and print recipe ingredients chart/table</w:t>
       </w:r>
+      <w:r>
+        <w:t>, Nutrition Label, and step by step directions</w:t>
+      </w:r>
     </w:p>
     <w:p>
       <w:pPr>
@@ -1409,6 +1521,81 @@
       <w:r>
         <w:t xml:space="preserve">Pop-up window opens </w:t>
       </w:r>
+      <w:r>
+        <w:t>with a choice</w:t>
+      </w:r>
+    </w:p>
+    <w:p>
+      <w:pPr>
+        <w:pStyle w:val="ListNumbered"/>
+        <w:numPr>
+          <w:ilvl w:val="2"/>
+          <w:numId w:val="5"/>
+        </w:numPr>
+      </w:pPr>
+      <w:r>
+        <w:t>Search for ingredient in database</w:t>
+      </w:r>
+    </w:p>
+    <w:p>
+      <w:pPr>
+        <w:pStyle w:val="ListNumbered"/>
+        <w:numPr>
+          <w:ilvl w:val="3"/>
+          <w:numId w:val="5"/>
+        </w:numPr>
+      </w:pPr>
+      <w:r>
+        <w:t>Load previously entered ingredient</w:t>
+      </w:r>
+    </w:p>
+    <w:p>
+      <w:pPr>
+        <w:pStyle w:val="ListNumbered"/>
+        <w:numPr>
+          <w:ilvl w:val="3"/>
+          <w:numId w:val="5"/>
+        </w:numPr>
+      </w:pPr>
+      <w:r>
+        <w:t>System will populate all the fields</w:t>
+      </w:r>
+    </w:p>
+    <w:p>
+      <w:pPr>
+        <w:pStyle w:val="ListNumbered"/>
+        <w:numPr>
+          <w:ilvl w:val="3"/>
+          <w:numId w:val="5"/>
+        </w:numPr>
+      </w:pPr>
+      <w:r>
+        <w:t>Edit fields if needed, skip to 2b</w:t>
+      </w:r>
+    </w:p>
+    <w:p>
+      <w:pPr>
+        <w:pStyle w:val="ListNumbered"/>
+        <w:numPr>
+          <w:ilvl w:val="2"/>
+          <w:numId w:val="5"/>
+        </w:numPr>
+      </w:pPr>
+      <w:r>
+        <w:t>Create new ingredient</w:t>
+      </w:r>
+    </w:p>
+    <w:p>
+      <w:pPr>
+        <w:pStyle w:val="ListNumbered"/>
+        <w:numPr>
+          <w:ilvl w:val="3"/>
+          <w:numId w:val="5"/>
+        </w:numPr>
+      </w:pPr>
+      <w:r>
+        <w:t>Enter the ingredient name</w:t>
+      </w:r>
     </w:p>
     <w:p>
       <w:pPr>
@@ -1419,7 +1606,7 @@
         </w:numPr>
       </w:pPr>
       <w:r>
-        <w:t>Enter Ingredient name next to the field, “Ingredient”</w:t>
+        <w:t>Enter amount of ingredient specified by the recipe</w:t>
       </w:r>
     </w:p>
     <w:p>
@@ -1431,13 +1618,49 @@
         </w:numPr>
       </w:pPr>
       <w:r>
-        <w:t xml:space="preserve">OPTIONAL: </w:t>
-      </w:r>
-      <w:r>
-        <w:t>S</w:t>
-      </w:r>
-      <w:r>
-        <w:t>earch for ingredient in database.</w:t>
+        <w:t xml:space="preserve">Selects measurement type: </w:t>
+      </w:r>
+      <w:r>
+        <w:t>oz.</w:t>
+      </w:r>
+      <w:r>
+        <w:t>, grams, volume</w:t>
+      </w:r>
+      <w:r>
+        <w:t xml:space="preserve">, </w:t>
+      </w:r>
+      <w:r>
+        <w:t>cups, etc.</w:t>
+      </w:r>
+    </w:p>
+    <w:p>
+      <w:pPr>
+        <w:pStyle w:val="ListNumbered"/>
+        <w:numPr>
+          <w:ilvl w:val="1"/>
+          <w:numId w:val="5"/>
+        </w:numPr>
+      </w:pPr>
+      <w:r>
+        <w:t>Enter amount of each nutrition value next to its’ field label exactly as it appears on the label</w:t>
+      </w:r>
+    </w:p>
+    <w:p>
+      <w:pPr>
+        <w:pStyle w:val="ListNumbered"/>
+        <w:numPr>
+          <w:ilvl w:val="1"/>
+          <w:numId w:val="5"/>
+        </w:numPr>
+      </w:pPr>
+      <w:r>
+        <w:t>Select “</w:t>
+      </w:r>
+      <w:r>
+        <w:t>Save</w:t>
+      </w:r>
+      <w:r>
+        <w:t xml:space="preserve"> Ingredient” to recipe</w:t>
       </w:r>
     </w:p>
     <w:p>
@@ -1449,7 +1672,10 @@
         </w:numPr>
       </w:pPr>
       <w:r>
-        <w:t>Select ingredient, it will then populate all the fields</w:t>
+        <w:t xml:space="preserve">Pop-up Window, if selected ingredient from </w:t>
+      </w:r>
+      <w:r>
+        <w:t>database</w:t>
       </w:r>
     </w:p>
     <w:p>
@@ -1461,16 +1687,31 @@
         </w:numPr>
       </w:pPr>
       <w:r>
-        <w:t>E</w:t>
-      </w:r>
-      <w:r>
-        <w:t>dit</w:t>
-      </w:r>
-      <w:r>
-        <w:t xml:space="preserve"> fields if needed</w:t>
-      </w:r>
-      <w:r>
-        <w:t>, skip to 2e.</w:t>
+        <w:t xml:space="preserve">If ingredient was edited, </w:t>
+      </w:r>
+      <w:r>
+        <w:t>have option to</w:t>
+      </w:r>
+      <w:r>
+        <w:t xml:space="preserve"> </w:t>
+      </w:r>
+      <w:r>
+        <w:t>“U</w:t>
+      </w:r>
+      <w:r>
+        <w:t>pdate” or “Create New”</w:t>
+      </w:r>
+    </w:p>
+    <w:p>
+      <w:pPr>
+        <w:pStyle w:val="ListNumbered"/>
+        <w:numPr>
+          <w:ilvl w:val="4"/>
+          <w:numId w:val="5"/>
+        </w:numPr>
+      </w:pPr>
+      <w:r>
+        <w:t>If “Create New”, verify ingredient has different name</w:t>
       </w:r>
     </w:p>
     <w:p>
@@ -1482,7 +1723,132 @@
         </w:numPr>
       </w:pPr>
       <w:r>
-        <w:t>Enter amount of ingredient specified by the recipe</w:t>
+        <w:lastRenderedPageBreak/>
+        <w:t>R</w:t>
+      </w:r>
+      <w:r>
+        <w:t>epeat</w:t>
+      </w:r>
+      <w:r>
+        <w:t xml:space="preserve"> </w:t>
+      </w:r>
+      <w:r>
+        <w:t>s</w:t>
+      </w:r>
+      <w:r>
+        <w:t>teps 2a – 2</w:t>
+      </w:r>
+      <w:r>
+        <w:t>d</w:t>
+      </w:r>
+      <w:r>
+        <w:t xml:space="preserve"> until all ingredients are entered</w:t>
+      </w:r>
+      <w:r>
+        <w:t xml:space="preserve"> </w:t>
+      </w:r>
+    </w:p>
+    <w:p>
+      <w:pPr>
+        <w:pStyle w:val="ListNumbered"/>
+      </w:pPr>
+      <w:r>
+        <w:t>Chef decides one of the ingredient amounts is wrong</w:t>
+      </w:r>
+      <w:r>
+        <w:t xml:space="preserve"> or wants to make an adjustment</w:t>
+      </w:r>
+    </w:p>
+    <w:p>
+      <w:pPr>
+        <w:pStyle w:val="ListNumbered"/>
+        <w:numPr>
+          <w:ilvl w:val="1"/>
+          <w:numId w:val="5"/>
+        </w:numPr>
+      </w:pPr>
+      <w:r>
+        <w:t>Selects “Edit” button next to the ingredient in the chart</w:t>
+      </w:r>
+      <w:r>
+        <w:t>/table</w:t>
+      </w:r>
+      <w:r>
+        <w:t xml:space="preserve"> that requires editing</w:t>
+      </w:r>
+    </w:p>
+    <w:p>
+      <w:pPr>
+        <w:pStyle w:val="ListNumbered"/>
+        <w:numPr>
+          <w:ilvl w:val="1"/>
+          <w:numId w:val="5"/>
+        </w:numPr>
+      </w:pPr>
+      <w:r>
+        <w:t>Pop-up Window opens</w:t>
+      </w:r>
+      <w:r>
+        <w:t xml:space="preserve"> with ingredient label</w:t>
+      </w:r>
+    </w:p>
+    <w:p>
+      <w:pPr>
+        <w:pStyle w:val="ListNumbered"/>
+        <w:numPr>
+          <w:ilvl w:val="1"/>
+          <w:numId w:val="5"/>
+        </w:numPr>
+      </w:pPr>
+      <w:r>
+        <w:t>All fields are populated with current values</w:t>
+      </w:r>
+    </w:p>
+    <w:p>
+      <w:pPr>
+        <w:pStyle w:val="ListNumbered"/>
+        <w:numPr>
+          <w:ilvl w:val="1"/>
+          <w:numId w:val="5"/>
+        </w:numPr>
+      </w:pPr>
+      <w:r>
+        <w:t>Makes the needed edits</w:t>
+      </w:r>
+    </w:p>
+    <w:p>
+      <w:pPr>
+        <w:pStyle w:val="ListNumbered"/>
+      </w:pPr>
+      <w:r>
+        <w:t xml:space="preserve">Chef </w:t>
+      </w:r>
+      <w:r>
+        <w:t>is ready to view the</w:t>
+      </w:r>
+      <w:r>
+        <w:t xml:space="preserve"> </w:t>
+      </w:r>
+      <w:r>
+        <w:t xml:space="preserve">Nutrition </w:t>
+      </w:r>
+      <w:r>
+        <w:t xml:space="preserve">Totals </w:t>
+      </w:r>
+      <w:r>
+        <w:t>Label</w:t>
+      </w:r>
+    </w:p>
+    <w:p>
+      <w:pPr>
+        <w:pStyle w:val="ListNumbered"/>
+        <w:numPr>
+          <w:ilvl w:val="1"/>
+          <w:numId w:val="5"/>
+        </w:numPr>
+      </w:pPr>
+      <w:r>
+        <w:t>Calculating the values by number of servings alone</w:t>
       </w:r>
     </w:p>
     <w:p>
@@ -1494,16 +1860,10 @@
         </w:numPr>
       </w:pPr>
       <w:r>
-        <w:t xml:space="preserve">Selects measurement type: </w:t>
-      </w:r>
-      <w:r>
-        <w:t>oz.</w:t>
-      </w:r>
-      <w:r>
-        <w:t>, grams, volume</w:t>
-      </w:r>
-      <w:r>
-        <w:t xml:space="preserve"> (cups, bunch, etc.)</w:t>
+        <w:t>The Chef enters total number of servings</w:t>
+      </w:r>
+      <w:r>
+        <w:t xml:space="preserve"> (default is 1)</w:t>
       </w:r>
     </w:p>
     <w:p>
@@ -1515,7 +1875,31 @@
         </w:numPr>
       </w:pPr>
       <w:r>
-        <w:t>Software calculates/converts measurements to grams</w:t>
+        <w:t>The values will be calculated based on the number of servings.</w:t>
+      </w:r>
+    </w:p>
+    <w:p>
+      <w:pPr>
+        <w:pStyle w:val="ListNumbered"/>
+        <w:numPr>
+          <w:ilvl w:val="2"/>
+          <w:numId w:val="5"/>
+        </w:numPr>
+      </w:pPr>
+      <w:r>
+        <w:t>Chef changes the number of servings</w:t>
+      </w:r>
+    </w:p>
+    <w:p>
+      <w:pPr>
+        <w:pStyle w:val="ListNumbered"/>
+        <w:numPr>
+          <w:ilvl w:val="2"/>
+          <w:numId w:val="5"/>
+        </w:numPr>
+      </w:pPr>
+      <w:r>
+        <w:t>The nutrition values change based on revised number of servings</w:t>
       </w:r>
     </w:p>
     <w:p>
@@ -1527,7 +1911,111 @@
         </w:numPr>
       </w:pPr>
       <w:r>
-        <w:t>Enter amount of each nutrition value next to its’ field label exactly as it appears on the label</w:t>
+        <w:t>Calculating the</w:t>
+      </w:r>
+      <w:r>
+        <w:t xml:space="preserve"> values by both number of servings and weight</w:t>
+      </w:r>
+    </w:p>
+    <w:p>
+      <w:pPr>
+        <w:pStyle w:val="ListNumbered"/>
+        <w:numPr>
+          <w:ilvl w:val="2"/>
+          <w:numId w:val="5"/>
+        </w:numPr>
+      </w:pPr>
+      <w:r>
+        <w:t>The Chef enters total number of servings</w:t>
+      </w:r>
+    </w:p>
+    <w:p>
+      <w:pPr>
+        <w:pStyle w:val="ListNumbered"/>
+        <w:numPr>
+          <w:ilvl w:val="2"/>
+          <w:numId w:val="5"/>
+        </w:numPr>
+      </w:pPr>
+      <w:r>
+        <w:t xml:space="preserve">After cooking, the Chef </w:t>
+      </w:r>
+      <w:r>
+        <w:t xml:space="preserve">can </w:t>
+      </w:r>
+      <w:r>
+        <w:t>enter the total weight</w:t>
+      </w:r>
+      <w:r>
+        <w:t xml:space="preserve"> for the </w:t>
+      </w:r>
+      <w:r>
+        <w:t>food minus the weight of the dish holding it</w:t>
+      </w:r>
+    </w:p>
+    <w:p>
+      <w:pPr>
+        <w:pStyle w:val="ListNumbered"/>
+        <w:numPr>
+          <w:ilvl w:val="2"/>
+          <w:numId w:val="5"/>
+        </w:numPr>
+      </w:pPr>
+      <w:r>
+        <w:t xml:space="preserve">The label displays the total weight per serving along </w:t>
+      </w:r>
+      <w:r>
+        <w:t>with nutrition</w:t>
+      </w:r>
+      <w:r>
+        <w:t xml:space="preserve"> values</w:t>
+      </w:r>
+    </w:p>
+    <w:p>
+      <w:pPr>
+        <w:pStyle w:val="ListNumbered"/>
+        <w:numPr>
+          <w:ilvl w:val="2"/>
+          <w:numId w:val="5"/>
+        </w:numPr>
+      </w:pPr>
+      <w:r>
+        <w:t xml:space="preserve">Chef </w:t>
+      </w:r>
+      <w:r>
+        <w:t xml:space="preserve">changes the </w:t>
+      </w:r>
+      <w:r>
+        <w:t xml:space="preserve">number of </w:t>
+      </w:r>
+      <w:r>
+        <w:t>servings</w:t>
+      </w:r>
+    </w:p>
+    <w:p>
+      <w:pPr>
+        <w:pStyle w:val="ListNumbered"/>
+        <w:numPr>
+          <w:ilvl w:val="2"/>
+          <w:numId w:val="5"/>
+        </w:numPr>
+      </w:pPr>
+      <w:r>
+        <w:t>Serving weight</w:t>
+      </w:r>
+      <w:r>
+        <w:t xml:space="preserve"> and nutrition values</w:t>
+      </w:r>
+      <w:r>
+        <w:t xml:space="preserve"> change based on revised number of servings</w:t>
+      </w:r>
+    </w:p>
+    <w:p>
+      <w:pPr>
+        <w:pStyle w:val="ListNumbered"/>
+      </w:pPr>
+      <w:r>
+        <w:t>Chef is ready to enter the directions</w:t>
       </w:r>
     </w:p>
     <w:p>
@@ -1539,13 +2027,98 @@
         </w:numPr>
       </w:pPr>
       <w:r>
-        <w:t>Select “</w:t>
-      </w:r>
-      <w:r>
-        <w:t>Save</w:t>
-      </w:r>
-      <w:r>
-        <w:t xml:space="preserve"> Ingredient” to recipe</w:t>
+        <w:t>Chef enters the oven/freezer temperature</w:t>
+      </w:r>
+    </w:p>
+    <w:p>
+      <w:pPr>
+        <w:pStyle w:val="ListNumbered"/>
+        <w:numPr>
+          <w:ilvl w:val="1"/>
+          <w:numId w:val="5"/>
+        </w:numPr>
+      </w:pPr>
+      <w:r>
+        <w:t>Chef enters the cooking/freezing time</w:t>
+      </w:r>
+    </w:p>
+    <w:p>
+      <w:pPr>
+        <w:pStyle w:val="ListNumbered"/>
+        <w:numPr>
+          <w:ilvl w:val="1"/>
+          <w:numId w:val="5"/>
+        </w:numPr>
+      </w:pPr>
+      <w:r>
+        <w:t>Chef enters the directions one step at a time</w:t>
+      </w:r>
+    </w:p>
+    <w:p>
+      <w:pPr>
+        <w:pStyle w:val="ListNumbered"/>
+      </w:pPr>
+      <w:r>
+        <w:t>C</w:t>
+      </w:r>
+      <w:r>
+        <w:t>hef saves recipe</w:t>
+      </w:r>
+    </w:p>
+    <w:p>
+      <w:pPr>
+        <w:pStyle w:val="ListNumbered"/>
+        <w:numPr>
+          <w:ilvl w:val="1"/>
+          <w:numId w:val="5"/>
+        </w:numPr>
+      </w:pPr>
+      <w:r>
+        <w:t>If there is already a recipe with that name, error message prompts for new name</w:t>
+      </w:r>
+      <w:r>
+        <w:t xml:space="preserve"> or to replace</w:t>
+      </w:r>
+    </w:p>
+    <w:p>
+      <w:pPr>
+        <w:pStyle w:val="ListNumbered"/>
+        <w:numPr>
+          <w:ilvl w:val="1"/>
+          <w:numId w:val="5"/>
+        </w:numPr>
+      </w:pPr>
+      <w:r>
+        <w:t>Has the option to save, update, or cancel</w:t>
+      </w:r>
+    </w:p>
+    <w:p>
+      <w:pPr>
+        <w:pStyle w:val="ListNumbered"/>
+      </w:pPr>
+      <w:r>
+        <w:t>Chef prints recipe</w:t>
+      </w:r>
+      <w:r>
+        <w:t xml:space="preserve"> chart</w:t>
+      </w:r>
+      <w:r>
+        <w:t>, directions</w:t>
+      </w:r>
+      <w:r>
+        <w:t xml:space="preserve"> and Nutrition Label</w:t>
+      </w:r>
+    </w:p>
+    <w:p>
+      <w:pPr>
+        <w:pStyle w:val="ListNumbered"/>
+        <w:numPr>
+          <w:ilvl w:val="1"/>
+          <w:numId w:val="5"/>
+        </w:numPr>
+      </w:pPr>
+      <w:r>
+        <w:t>Chef has option to print</w:t>
       </w:r>
     </w:p>
     <w:p>
@@ -1557,204 +2130,13 @@
         </w:numPr>
       </w:pPr>
       <w:r>
-        <w:t>OPTIONAL: Pop-up Window, if selected ingredient from search</w:t>
-      </w:r>
-      <w:r>
-        <w:t xml:space="preserve"> in database</w:t>
-      </w:r>
-    </w:p>
-    <w:p>
-      <w:pPr>
-        <w:pStyle w:val="ListNumbered"/>
-        <w:numPr>
-          <w:ilvl w:val="3"/>
-          <w:numId w:val="5"/>
-        </w:numPr>
-      </w:pPr>
-      <w:r>
-        <w:lastRenderedPageBreak/>
-        <w:t>If ingredient was edited, a</w:t>
-      </w:r>
-      <w:r>
-        <w:t xml:space="preserve">sk to </w:t>
-      </w:r>
-      <w:r>
-        <w:t>“R</w:t>
-      </w:r>
-      <w:r>
-        <w:t>eplace</w:t>
-      </w:r>
-      <w:r>
-        <w:t>/update” or “Create New”</w:t>
-      </w:r>
-    </w:p>
-    <w:p>
-      <w:pPr>
-        <w:pStyle w:val="ListNumbered"/>
-        <w:numPr>
-          <w:ilvl w:val="4"/>
-          <w:numId w:val="5"/>
-        </w:numPr>
-      </w:pPr>
-      <w:r>
-        <w:t>If “Create New”, verify ingredient has different name</w:t>
-      </w:r>
-    </w:p>
-    <w:p>
-      <w:pPr>
-        <w:pStyle w:val="ListNumbered"/>
-        <w:numPr>
-          <w:ilvl w:val="1"/>
-          <w:numId w:val="5"/>
-        </w:numPr>
-      </w:pPr>
-      <w:r>
-        <w:t>Pop-up window closes, file automatically saves ingredient data</w:t>
-      </w:r>
-    </w:p>
-    <w:p>
-      <w:pPr>
-        <w:pStyle w:val="ListNumbered"/>
-        <w:numPr>
-          <w:ilvl w:val="1"/>
-          <w:numId w:val="5"/>
-        </w:numPr>
-      </w:pPr>
-      <w:r>
-        <w:t>R</w:t>
-      </w:r>
-      <w:r>
-        <w:t>epeat</w:t>
-      </w:r>
-      <w:r>
-        <w:t xml:space="preserve"> </w:t>
-      </w:r>
-      <w:r>
-        <w:t>s</w:t>
-      </w:r>
-      <w:r>
-        <w:t>teps 2a – 2f</w:t>
-      </w:r>
-      <w:r>
-        <w:t xml:space="preserve"> until all ingredients are entered</w:t>
-      </w:r>
-      <w:r>
-        <w:t xml:space="preserve"> </w:t>
-      </w:r>
-    </w:p>
-    <w:p>
-      <w:pPr>
-        <w:pStyle w:val="ListNumbered"/>
-      </w:pPr>
-      <w:r>
-        <w:t>Chef decides one of the ingredient amounts is wrong</w:t>
-      </w:r>
-      <w:r>
-        <w:t xml:space="preserve"> or wants to make an adjustment</w:t>
-      </w:r>
-    </w:p>
-    <w:p>
-      <w:pPr>
-        <w:pStyle w:val="ListNumbered"/>
-        <w:numPr>
-          <w:ilvl w:val="1"/>
-          <w:numId w:val="5"/>
-        </w:numPr>
-      </w:pPr>
-      <w:r>
-        <w:t>Selects “Edit” button next to the ingredient in the chart</w:t>
-      </w:r>
-      <w:r>
-        <w:t>/table</w:t>
-      </w:r>
-      <w:r>
-        <w:t xml:space="preserve"> that requires editing</w:t>
-      </w:r>
-    </w:p>
-    <w:p>
-      <w:pPr>
-        <w:pStyle w:val="ListNumbered"/>
-        <w:numPr>
-          <w:ilvl w:val="1"/>
-          <w:numId w:val="5"/>
-        </w:numPr>
-      </w:pPr>
-      <w:r>
-        <w:t>Pop-up Window opens</w:t>
-      </w:r>
-      <w:r>
-        <w:t xml:space="preserve"> with ingredient label</w:t>
-      </w:r>
-    </w:p>
-    <w:p>
-      <w:pPr>
-        <w:pStyle w:val="ListNumbered"/>
-        <w:numPr>
-          <w:ilvl w:val="1"/>
-          <w:numId w:val="5"/>
-        </w:numPr>
-      </w:pPr>
-      <w:r>
-        <w:t>All fields are populated with current values</w:t>
-      </w:r>
-    </w:p>
-    <w:p>
-      <w:pPr>
-        <w:pStyle w:val="ListNumbered"/>
-        <w:numPr>
-          <w:ilvl w:val="1"/>
-          <w:numId w:val="5"/>
-        </w:numPr>
-      </w:pPr>
-      <w:r>
-        <w:t>Makes the needed edits</w:t>
-      </w:r>
-    </w:p>
-    <w:p>
-      <w:pPr>
-        <w:pStyle w:val="ListNumbered"/>
-        <w:numPr>
-          <w:ilvl w:val="1"/>
-          <w:numId w:val="5"/>
-        </w:numPr>
-      </w:pPr>
-      <w:r>
-        <w:t>Repeat steps 2e – 2f</w:t>
-      </w:r>
-    </w:p>
-    <w:p>
-      <w:pPr>
-        <w:pStyle w:val="ListNumbered"/>
-      </w:pPr>
-      <w:r>
-        <w:t xml:space="preserve">Chef </w:t>
-      </w:r>
-      <w:r>
-        <w:t>is ready to view the</w:t>
-      </w:r>
-      <w:r>
-        <w:t xml:space="preserve"> </w:t>
-      </w:r>
-      <w:r>
-        <w:t xml:space="preserve">Nutrition </w:t>
-      </w:r>
-      <w:r>
-        <w:t xml:space="preserve">Totals </w:t>
-      </w:r>
-      <w:r>
-        <w:t>Label</w:t>
-      </w:r>
-    </w:p>
-    <w:p>
-      <w:pPr>
-        <w:pStyle w:val="ListNumbered"/>
-        <w:numPr>
-          <w:ilvl w:val="1"/>
-          <w:numId w:val="5"/>
-        </w:numPr>
-      </w:pPr>
-      <w:r>
-        <w:t>Calculating the values by number of servings alone</w:t>
+        <w:t>Nutrition L</w:t>
+      </w:r>
+      <w:r>
+        <w:t xml:space="preserve">abel </w:t>
+      </w:r>
+      <w:r>
+        <w:t>alone</w:t>
       </w:r>
     </w:p>
     <w:p>
@@ -1766,10 +2148,7 @@
         </w:numPr>
       </w:pPr>
       <w:r>
-        <w:t>The Chef enters total number of servings</w:t>
-      </w:r>
-      <w:r>
-        <w:t xml:space="preserve"> (default is 1)</w:t>
+        <w:t>Chart and step by step directions</w:t>
       </w:r>
     </w:p>
     <w:p>
@@ -1781,218 +2160,7 @@
         </w:numPr>
       </w:pPr>
       <w:r>
-        <w:t>The values will be calculated based on the number of servings.</w:t>
-      </w:r>
-    </w:p>
-    <w:p>
-      <w:pPr>
-        <w:pStyle w:val="ListNumbered"/>
-        <w:numPr>
-          <w:ilvl w:val="2"/>
-          <w:numId w:val="5"/>
-        </w:numPr>
-      </w:pPr>
-      <w:r>
-        <w:t>Chef changes the number of servings</w:t>
-      </w:r>
-    </w:p>
-    <w:p>
-      <w:pPr>
-        <w:pStyle w:val="ListNumbered"/>
-        <w:numPr>
-          <w:ilvl w:val="2"/>
-          <w:numId w:val="5"/>
-        </w:numPr>
-      </w:pPr>
-      <w:r>
-        <w:t>The nutrition values change based on revised number of servings</w:t>
-      </w:r>
-    </w:p>
-    <w:p>
-      <w:pPr>
-        <w:pStyle w:val="ListNumbered"/>
-        <w:numPr>
-          <w:ilvl w:val="1"/>
-          <w:numId w:val="5"/>
-        </w:numPr>
-      </w:pPr>
-      <w:r>
-        <w:t>Calculating the</w:t>
-      </w:r>
-      <w:r>
-        <w:t xml:space="preserve"> values by both number of servings and weight</w:t>
-      </w:r>
-    </w:p>
-    <w:p>
-      <w:pPr>
-        <w:pStyle w:val="ListNumbered"/>
-        <w:numPr>
-          <w:ilvl w:val="2"/>
-          <w:numId w:val="5"/>
-        </w:numPr>
-      </w:pPr>
-      <w:r>
-        <w:t>The Chef enters total number of servings</w:t>
-      </w:r>
-    </w:p>
-    <w:p>
-      <w:pPr>
-        <w:pStyle w:val="ListNumbered"/>
-        <w:numPr>
-          <w:ilvl w:val="2"/>
-          <w:numId w:val="5"/>
-        </w:numPr>
-      </w:pPr>
-      <w:r>
-        <w:t xml:space="preserve">After cooking, the Chef </w:t>
-      </w:r>
-      <w:r>
-        <w:t xml:space="preserve">can </w:t>
-      </w:r>
-      <w:r>
-        <w:t>enter the total weight</w:t>
-      </w:r>
-      <w:r>
-        <w:t xml:space="preserve"> for the </w:t>
-      </w:r>
-      <w:r>
-        <w:t>food minus the weight of the dish holding it</w:t>
-      </w:r>
-    </w:p>
-    <w:p>
-      <w:pPr>
-        <w:pStyle w:val="ListNumbered"/>
-        <w:numPr>
-          <w:ilvl w:val="2"/>
-          <w:numId w:val="5"/>
-        </w:numPr>
-      </w:pPr>
-      <w:r>
-        <w:t xml:space="preserve">The label displays the total weight per serving along </w:t>
-      </w:r>
-      <w:r>
-        <w:t>with nutrition</w:t>
-      </w:r>
-      <w:r>
-        <w:t xml:space="preserve"> values</w:t>
-      </w:r>
-    </w:p>
-    <w:p>
-      <w:pPr>
-        <w:pStyle w:val="ListNumbered"/>
-        <w:numPr>
-          <w:ilvl w:val="2"/>
-          <w:numId w:val="5"/>
-        </w:numPr>
-      </w:pPr>
-      <w:r>
-        <w:t xml:space="preserve">Chef </w:t>
-      </w:r>
-      <w:r>
-        <w:t xml:space="preserve">changes the </w:t>
-      </w:r>
-      <w:r>
-        <w:t xml:space="preserve">number of </w:t>
-      </w:r>
-      <w:r>
-        <w:t>servings</w:t>
-      </w:r>
-    </w:p>
-    <w:p>
-      <w:pPr>
-        <w:pStyle w:val="ListNumbered"/>
-        <w:numPr>
-          <w:ilvl w:val="2"/>
-          <w:numId w:val="5"/>
-        </w:numPr>
-      </w:pPr>
-      <w:r>
-        <w:t>Serving weight</w:t>
-      </w:r>
-      <w:r>
-        <w:t xml:space="preserve"> and nutrition values</w:t>
-      </w:r>
-      <w:r>
-        <w:t xml:space="preserve"> change based on revised number of servings</w:t>
-      </w:r>
-    </w:p>
-    <w:p>
-      <w:pPr>
-        <w:pStyle w:val="ListNumbered"/>
-      </w:pPr>
-      <w:r>
-        <w:t>C</w:t>
-      </w:r>
-      <w:r>
-        <w:t>hef saves recipe</w:t>
-      </w:r>
-    </w:p>
-    <w:p>
-      <w:pPr>
-        <w:pStyle w:val="ListNumbered"/>
-        <w:numPr>
-          <w:ilvl w:val="1"/>
-          <w:numId w:val="5"/>
-        </w:numPr>
-      </w:pPr>
-      <w:r>
-        <w:t>If there is already a recipe with that name, error message prompts for new name</w:t>
-      </w:r>
-    </w:p>
-    <w:p>
-      <w:pPr>
-        <w:pStyle w:val="ListNumbered"/>
-        <w:numPr>
-          <w:ilvl w:val="1"/>
-          <w:numId w:val="5"/>
-        </w:numPr>
-      </w:pPr>
-      <w:r>
-        <w:t>Has the option to save and overwrite, save with new name, or cancel to return to recipe</w:t>
-      </w:r>
-    </w:p>
-    <w:p>
-      <w:pPr>
-        <w:pStyle w:val="ListNumbered"/>
-      </w:pPr>
-      <w:r>
-        <w:t>Chef prints recipe</w:t>
-      </w:r>
-      <w:r>
-        <w:t xml:space="preserve"> chart and Nutrition Label</w:t>
-      </w:r>
-    </w:p>
-    <w:p>
-      <w:pPr>
-        <w:pStyle w:val="ListNumbered"/>
-        <w:numPr>
-          <w:ilvl w:val="1"/>
-          <w:numId w:val="5"/>
-        </w:numPr>
-      </w:pPr>
-      <w:r>
-        <w:t>Nutrition label prints with the look and feel of a nutrition label</w:t>
-      </w:r>
-    </w:p>
-    <w:p>
-      <w:pPr>
-        <w:pStyle w:val="ListNumbered"/>
-        <w:numPr>
-          <w:ilvl w:val="1"/>
-          <w:numId w:val="5"/>
-        </w:numPr>
-      </w:pPr>
-      <w:r>
-        <w:t>On</w:t>
-      </w:r>
-      <w:r>
-        <w:t xml:space="preserve"> the same page is </w:t>
-      </w:r>
-      <w:r>
-        <w:t>a table/chart</w:t>
-      </w:r>
-      <w:r>
-        <w:t xml:space="preserve"> of ingredients are formatted</w:t>
+        <w:t>Nutrition Label, chart and directions</w:t>
       </w:r>
     </w:p>
     <w:p>
@@ -2007,7 +2175,7 @@
           <w:tab w:val="left" w:pos="1080"/>
         </w:tabs>
         <w:spacing w:after="0"/>
-        <w:ind w:left="432"/>
+        <w:ind w:left="432" w:hanging="288"/>
       </w:pPr>
     </w:p>
     <w:p>
@@ -2927,7 +3095,7 @@
           </w:tcPr>
           <w:p>
             <w:r>
-              <w:t>Number of Servings</w:t>
+              <w:t>Directions</w:t>
             </w:r>
           </w:p>
         </w:tc>
@@ -2940,7 +3108,7 @@
               <w:jc w:val="center"/>
             </w:pPr>
             <w:r>
-              <w:t>User/Default</w:t>
+              <w:t>User</w:t>
             </w:r>
           </w:p>
         </w:tc>
@@ -2953,7 +3121,7 @@
               <w:jc w:val="center"/>
             </w:pPr>
             <w:r>
-              <w:t>1</w:t>
+              <w:t>N/A</w:t>
             </w:r>
           </w:p>
         </w:tc>
@@ -2966,7 +3134,7 @@
               <w:jc w:val="center"/>
             </w:pPr>
             <w:r>
-              <w:t>1 – 50</w:t>
+              <w:t>3-1,000***</w:t>
             </w:r>
           </w:p>
         </w:tc>
@@ -2977,9 +3145,30 @@
           <w:p>
             <w:pPr>
               <w:jc w:val="center"/>
-            </w:pPr>
-            <w:r>
-              <w:t>1</w:t>
+              <w:rPr>
+                <w:rFonts w:ascii="Bodoni MT Condensed" w:hAnsi="Bodoni MT Condensed"/>
+                <w:i/>
+              </w:rPr>
+            </w:pPr>
+            <w:r>
+              <w:rPr>
+                <w:rFonts w:ascii="Bodoni MT Condensed" w:hAnsi="Bodoni MT Condensed"/>
+                <w:i/>
+              </w:rPr>
+              <w:t>f</w:t>
+            </w:r>
+            <w:r>
+              <w:t xml:space="preserve"> &gt; 0   &amp;   </w:t>
+            </w:r>
+            <w:r>
+              <w:rPr>
+                <w:rFonts w:ascii="Bodoni MT Condensed" w:hAnsi="Bodoni MT Condensed"/>
+                <w:i/>
+              </w:rPr>
+              <w:t>f</w:t>
+            </w:r>
+            <w:r>
+              <w:t xml:space="preserve"> &lt; 20</w:t>
             </w:r>
           </w:p>
         </w:tc>
@@ -2994,6 +3183,215 @@
           </w:tcPr>
           <w:p>
             <w:r>
+              <w:t>Temperature</w:t>
+            </w:r>
+          </w:p>
+        </w:tc>
+        <w:tc>
+          <w:tcPr>
+            <w:tcW w:w="1620" w:type="dxa"/>
+          </w:tcPr>
+          <w:p>
+            <w:pPr>
+              <w:jc w:val="center"/>
+            </w:pPr>
+            <w:r>
+              <w:t>User</w:t>
+            </w:r>
+          </w:p>
+        </w:tc>
+        <w:tc>
+          <w:tcPr>
+            <w:tcW w:w="1482" w:type="dxa"/>
+          </w:tcPr>
+          <w:p>
+            <w:pPr>
+              <w:jc w:val="center"/>
+            </w:pPr>
+            <w:r>
+              <w:t>1</w:t>
+            </w:r>
+          </w:p>
+        </w:tc>
+        <w:tc>
+          <w:tcPr>
+            <w:tcW w:w="1762" w:type="dxa"/>
+          </w:tcPr>
+          <w:p>
+            <w:pPr>
+              <w:jc w:val="center"/>
+            </w:pPr>
+            <w:r>
+              <w:t>0-500F</w:t>
+            </w:r>
+          </w:p>
+        </w:tc>
+        <w:tc>
+          <w:tcPr>
+            <w:tcW w:w="1971" w:type="dxa"/>
+          </w:tcPr>
+          <w:p>
+            <w:pPr>
+              <w:jc w:val="center"/>
+              <w:rPr>
+                <w:rFonts w:ascii="Bodoni MT Condensed" w:hAnsi="Bodoni MT Condensed"/>
+                <w:i/>
+              </w:rPr>
+            </w:pPr>
+            <w:r>
+              <w:t>1</w:t>
+            </w:r>
+          </w:p>
+        </w:tc>
+      </w:tr>
+      <w:tr>
+        <w:trPr>
+          <w:trHeight w:val="495"/>
+        </w:trPr>
+        <w:tc>
+          <w:tcPr>
+            <w:tcW w:w="2515" w:type="dxa"/>
+          </w:tcPr>
+          <w:p>
+            <w:r>
+              <w:t>Cook Time</w:t>
+            </w:r>
+          </w:p>
+        </w:tc>
+        <w:tc>
+          <w:tcPr>
+            <w:tcW w:w="1620" w:type="dxa"/>
+          </w:tcPr>
+          <w:p>
+            <w:pPr>
+              <w:jc w:val="center"/>
+            </w:pPr>
+            <w:r>
+              <w:t>User</w:t>
+            </w:r>
+          </w:p>
+        </w:tc>
+        <w:tc>
+          <w:tcPr>
+            <w:tcW w:w="1482" w:type="dxa"/>
+          </w:tcPr>
+          <w:p>
+            <w:pPr>
+              <w:jc w:val="center"/>
+            </w:pPr>
+            <w:r>
+              <w:t>1</w:t>
+            </w:r>
+          </w:p>
+        </w:tc>
+        <w:tc>
+          <w:tcPr>
+            <w:tcW w:w="1762" w:type="dxa"/>
+          </w:tcPr>
+          <w:p>
+            <w:pPr>
+              <w:jc w:val="center"/>
+            </w:pPr>
+            <w:r>
+              <w:t>0:00-24:00</w:t>
+            </w:r>
+          </w:p>
+        </w:tc>
+        <w:tc>
+          <w:tcPr>
+            <w:tcW w:w="1971" w:type="dxa"/>
+          </w:tcPr>
+          <w:p>
+            <w:pPr>
+              <w:jc w:val="center"/>
+              <w:rPr>
+                <w:rFonts w:ascii="Bodoni MT Condensed" w:hAnsi="Bodoni MT Condensed"/>
+                <w:i/>
+              </w:rPr>
+            </w:pPr>
+            <w:r>
+              <w:t>1</w:t>
+            </w:r>
+          </w:p>
+        </w:tc>
+      </w:tr>
+      <w:tr>
+        <w:trPr>
+          <w:trHeight w:val="495"/>
+        </w:trPr>
+        <w:tc>
+          <w:tcPr>
+            <w:tcW w:w="2515" w:type="dxa"/>
+          </w:tcPr>
+          <w:p>
+            <w:r>
+              <w:t>Number of Servings</w:t>
+            </w:r>
+          </w:p>
+        </w:tc>
+        <w:tc>
+          <w:tcPr>
+            <w:tcW w:w="1620" w:type="dxa"/>
+          </w:tcPr>
+          <w:p>
+            <w:pPr>
+              <w:jc w:val="center"/>
+            </w:pPr>
+            <w:r>
+              <w:t>User/Default</w:t>
+            </w:r>
+          </w:p>
+        </w:tc>
+        <w:tc>
+          <w:tcPr>
+            <w:tcW w:w="1482" w:type="dxa"/>
+          </w:tcPr>
+          <w:p>
+            <w:pPr>
+              <w:jc w:val="center"/>
+            </w:pPr>
+            <w:r>
+              <w:t>1</w:t>
+            </w:r>
+          </w:p>
+        </w:tc>
+        <w:tc>
+          <w:tcPr>
+            <w:tcW w:w="1762" w:type="dxa"/>
+          </w:tcPr>
+          <w:p>
+            <w:pPr>
+              <w:jc w:val="center"/>
+            </w:pPr>
+            <w:r>
+              <w:t>1 – 50</w:t>
+            </w:r>
+          </w:p>
+        </w:tc>
+        <w:tc>
+          <w:tcPr>
+            <w:tcW w:w="1971" w:type="dxa"/>
+          </w:tcPr>
+          <w:p>
+            <w:pPr>
+              <w:jc w:val="center"/>
+            </w:pPr>
+            <w:r>
+              <w:t>1</w:t>
+            </w:r>
+          </w:p>
+        </w:tc>
+      </w:tr>
+      <w:tr>
+        <w:trPr>
+          <w:trHeight w:val="495"/>
+        </w:trPr>
+        <w:tc>
+          <w:tcPr>
+            <w:tcW w:w="2515" w:type="dxa"/>
+          </w:tcPr>
+          <w:p>
+            <w:r>
               <w:t>Weight</w:t>
             </w:r>
           </w:p>
@@ -3057,13 +3455,27 @@
         <w:t>*</w:t>
       </w:r>
       <w:r>
-        <w:t>measured in grams</w:t>
+        <w:t xml:space="preserve">measured in </w:t>
+      </w:r>
+      <w:proofErr w:type="gramStart"/>
+      <w:r>
+        <w:t>grams</w:t>
       </w:r>
       <w:r>
         <w:t xml:space="preserve">,  </w:t>
       </w:r>
       <w:r>
-        <w:t>**measured in milligrams</w:t>
+        <w:t>*</w:t>
+      </w:r>
+      <w:proofErr w:type="gramEnd"/>
+      <w:r>
+        <w:t>*measured in milligrams</w:t>
+      </w:r>
+      <w:r>
+        <w:t xml:space="preserve">,  </w:t>
+      </w:r>
+      <w:r>
+        <w:t>***characters</w:t>
       </w:r>
     </w:p>
     <w:p/>
@@ -3095,15 +3507,15 @@
     <w:tbl>
       <w:tblPr>
         <w:tblStyle w:val="ProposalTable"/>
-        <w:tblW w:w="0" w:type="auto"/>
+        <w:tblW w:w="9759" w:type="dxa"/>
         <w:tblLook w:val="04A0" w:firstRow="1" w:lastRow="0" w:firstColumn="1" w:lastColumn="0" w:noHBand="0" w:noVBand="1"/>
       </w:tblPr>
       <w:tblGrid>
-        <w:gridCol w:w="2297"/>
-        <w:gridCol w:w="2190"/>
+        <w:gridCol w:w="2425"/>
+        <w:gridCol w:w="2279"/>
         <w:gridCol w:w="1349"/>
-        <w:gridCol w:w="1726"/>
-        <w:gridCol w:w="1788"/>
+        <w:gridCol w:w="1804"/>
+        <w:gridCol w:w="1902"/>
       </w:tblGrid>
       <w:tr>
         <w:trPr>
@@ -3112,7 +3524,7 @@
         </w:trPr>
         <w:tc>
           <w:tcPr>
-            <w:tcW w:w="2337" w:type="dxa"/>
+            <w:tcW w:w="2425" w:type="dxa"/>
             <w:shd w:val="clear" w:color="auto" w:fill="1481AB" w:themeFill="accent1" w:themeFillShade="BF"/>
           </w:tcPr>
           <w:p>
@@ -3137,7 +3549,7 @@
         </w:tc>
         <w:tc>
           <w:tcPr>
-            <w:tcW w:w="2190" w:type="dxa"/>
+            <w:tcW w:w="2279" w:type="dxa"/>
             <w:shd w:val="clear" w:color="auto" w:fill="1481AB" w:themeFill="accent1" w:themeFillShade="BF"/>
           </w:tcPr>
           <w:p>
@@ -3157,7 +3569,7 @@
         </w:tc>
         <w:tc>
           <w:tcPr>
-            <w:tcW w:w="1228" w:type="dxa"/>
+            <w:tcW w:w="1349" w:type="dxa"/>
             <w:shd w:val="clear" w:color="auto" w:fill="1481AB" w:themeFill="accent1" w:themeFillShade="BF"/>
           </w:tcPr>
           <w:p>
@@ -3177,7 +3589,7 @@
         </w:tc>
         <w:tc>
           <w:tcPr>
-            <w:tcW w:w="1773" w:type="dxa"/>
+            <w:tcW w:w="1804" w:type="dxa"/>
             <w:shd w:val="clear" w:color="auto" w:fill="1481AB" w:themeFill="accent1" w:themeFillShade="BF"/>
           </w:tcPr>
           <w:p>
@@ -3197,7 +3609,7 @@
         </w:tc>
         <w:tc>
           <w:tcPr>
-            <w:tcW w:w="1822" w:type="dxa"/>
+            <w:tcW w:w="1902" w:type="dxa"/>
             <w:shd w:val="clear" w:color="auto" w:fill="1481AB" w:themeFill="accent1" w:themeFillShade="BF"/>
           </w:tcPr>
           <w:p>
@@ -3222,7 +3634,7 @@
         </w:trPr>
         <w:tc>
           <w:tcPr>
-            <w:tcW w:w="2337" w:type="dxa"/>
+            <w:tcW w:w="2425" w:type="dxa"/>
           </w:tcPr>
           <w:p>
             <w:r>
@@ -3232,7 +3644,7 @@
         </w:tc>
         <w:tc>
           <w:tcPr>
-            <w:tcW w:w="2190" w:type="dxa"/>
+            <w:tcW w:w="2279" w:type="dxa"/>
           </w:tcPr>
           <w:p>
             <w:pPr>
@@ -3245,7 +3657,7 @@
         </w:tc>
         <w:tc>
           <w:tcPr>
-            <w:tcW w:w="1228" w:type="dxa"/>
+            <w:tcW w:w="1349" w:type="dxa"/>
           </w:tcPr>
           <w:p>
             <w:pPr>
@@ -3258,7 +3670,7 @@
         </w:tc>
         <w:tc>
           <w:tcPr>
-            <w:tcW w:w="1773" w:type="dxa"/>
+            <w:tcW w:w="1804" w:type="dxa"/>
           </w:tcPr>
           <w:p>
             <w:pPr>
@@ -3271,7 +3683,7 @@
         </w:tc>
         <w:tc>
           <w:tcPr>
-            <w:tcW w:w="1822" w:type="dxa"/>
+            <w:tcW w:w="1902" w:type="dxa"/>
           </w:tcPr>
           <w:p>
             <w:pPr>
@@ -3289,7 +3701,7 @@
         </w:trPr>
         <w:tc>
           <w:tcPr>
-            <w:tcW w:w="2337" w:type="dxa"/>
+            <w:tcW w:w="2425" w:type="dxa"/>
           </w:tcPr>
           <w:p>
             <w:r>
@@ -3299,7 +3711,7 @@
         </w:tc>
         <w:tc>
           <w:tcPr>
-            <w:tcW w:w="2190" w:type="dxa"/>
+            <w:tcW w:w="2279" w:type="dxa"/>
           </w:tcPr>
           <w:p>
             <w:pPr>
@@ -3312,7 +3724,7 @@
         </w:tc>
         <w:tc>
           <w:tcPr>
-            <w:tcW w:w="1228" w:type="dxa"/>
+            <w:tcW w:w="1349" w:type="dxa"/>
           </w:tcPr>
           <w:p>
             <w:pPr>
@@ -3325,7 +3737,7 @@
         </w:tc>
         <w:tc>
           <w:tcPr>
-            <w:tcW w:w="1773" w:type="dxa"/>
+            <w:tcW w:w="1804" w:type="dxa"/>
           </w:tcPr>
           <w:p>
             <w:pPr>
@@ -3338,7 +3750,7 @@
         </w:tc>
         <w:tc>
           <w:tcPr>
-            <w:tcW w:w="1822" w:type="dxa"/>
+            <w:tcW w:w="1902" w:type="dxa"/>
           </w:tcPr>
           <w:p>
             <w:pPr>
@@ -3373,7 +3785,7 @@
         </w:trPr>
         <w:tc>
           <w:tcPr>
-            <w:tcW w:w="2337" w:type="dxa"/>
+            <w:tcW w:w="2425" w:type="dxa"/>
           </w:tcPr>
           <w:p>
             <w:r>
@@ -3383,7 +3795,7 @@
         </w:tc>
         <w:tc>
           <w:tcPr>
-            <w:tcW w:w="2190" w:type="dxa"/>
+            <w:tcW w:w="2279" w:type="dxa"/>
           </w:tcPr>
           <w:p>
             <w:pPr>
@@ -3396,7 +3808,7 @@
         </w:tc>
         <w:tc>
           <w:tcPr>
-            <w:tcW w:w="1228" w:type="dxa"/>
+            <w:tcW w:w="1349" w:type="dxa"/>
           </w:tcPr>
           <w:p>
             <w:pPr>
@@ -3409,7 +3821,7 @@
         </w:tc>
         <w:tc>
           <w:tcPr>
-            <w:tcW w:w="1773" w:type="dxa"/>
+            <w:tcW w:w="1804" w:type="dxa"/>
           </w:tcPr>
           <w:p>
             <w:pPr>
@@ -3422,7 +3834,7 @@
         </w:tc>
         <w:tc>
           <w:tcPr>
-            <w:tcW w:w="1822" w:type="dxa"/>
+            <w:tcW w:w="1902" w:type="dxa"/>
           </w:tcPr>
           <w:p>
             <w:pPr>
@@ -3447,7 +3859,7 @@
         </w:trPr>
         <w:tc>
           <w:tcPr>
-            <w:tcW w:w="2337" w:type="dxa"/>
+            <w:tcW w:w="2425" w:type="dxa"/>
           </w:tcPr>
           <w:p>
             <w:r>
@@ -3457,7 +3869,7 @@
         </w:tc>
         <w:tc>
           <w:tcPr>
-            <w:tcW w:w="2190" w:type="dxa"/>
+            <w:tcW w:w="2279" w:type="dxa"/>
           </w:tcPr>
           <w:p>
             <w:pPr>
@@ -3470,7 +3882,7 @@
         </w:tc>
         <w:tc>
           <w:tcPr>
-            <w:tcW w:w="1228" w:type="dxa"/>
+            <w:tcW w:w="1349" w:type="dxa"/>
           </w:tcPr>
           <w:p>
             <w:pPr>
@@ -3483,7 +3895,7 @@
         </w:tc>
         <w:tc>
           <w:tcPr>
-            <w:tcW w:w="1773" w:type="dxa"/>
+            <w:tcW w:w="1804" w:type="dxa"/>
           </w:tcPr>
           <w:p>
             <w:pPr>
@@ -3496,7 +3908,7 @@
         </w:tc>
         <w:tc>
           <w:tcPr>
-            <w:tcW w:w="1822" w:type="dxa"/>
+            <w:tcW w:w="1902" w:type="dxa"/>
           </w:tcPr>
           <w:p>
             <w:pPr>
@@ -3521,7 +3933,7 @@
         </w:trPr>
         <w:tc>
           <w:tcPr>
-            <w:tcW w:w="2337" w:type="dxa"/>
+            <w:tcW w:w="2425" w:type="dxa"/>
           </w:tcPr>
           <w:p>
             <w:r>
@@ -3531,7 +3943,7 @@
         </w:tc>
         <w:tc>
           <w:tcPr>
-            <w:tcW w:w="2190" w:type="dxa"/>
+            <w:tcW w:w="2279" w:type="dxa"/>
           </w:tcPr>
           <w:p>
             <w:pPr>
@@ -3544,7 +3956,7 @@
         </w:tc>
         <w:tc>
           <w:tcPr>
-            <w:tcW w:w="1228" w:type="dxa"/>
+            <w:tcW w:w="1349" w:type="dxa"/>
           </w:tcPr>
           <w:p>
             <w:pPr>
@@ -3557,7 +3969,7 @@
         </w:tc>
         <w:tc>
           <w:tcPr>
-            <w:tcW w:w="1773" w:type="dxa"/>
+            <w:tcW w:w="1804" w:type="dxa"/>
           </w:tcPr>
           <w:p>
             <w:pPr>
@@ -3582,7 +3994,7 @@
         </w:tc>
         <w:tc>
           <w:tcPr>
-            <w:tcW w:w="1822" w:type="dxa"/>
+            <w:tcW w:w="1902" w:type="dxa"/>
           </w:tcPr>
           <w:p>
             <w:pPr>
@@ -3607,7 +4019,7 @@
         </w:trPr>
         <w:tc>
           <w:tcPr>
-            <w:tcW w:w="2337" w:type="dxa"/>
+            <w:tcW w:w="2425" w:type="dxa"/>
           </w:tcPr>
           <w:p>
             <w:r>
@@ -3617,7 +4029,7 @@
         </w:tc>
         <w:tc>
           <w:tcPr>
-            <w:tcW w:w="2190" w:type="dxa"/>
+            <w:tcW w:w="2279" w:type="dxa"/>
           </w:tcPr>
           <w:p>
             <w:pPr>
@@ -3630,7 +4042,7 @@
         </w:tc>
         <w:tc>
           <w:tcPr>
-            <w:tcW w:w="1228" w:type="dxa"/>
+            <w:tcW w:w="1349" w:type="dxa"/>
           </w:tcPr>
           <w:p>
             <w:pPr>
@@ -3643,7 +4055,7 @@
         </w:tc>
         <w:tc>
           <w:tcPr>
-            <w:tcW w:w="1773" w:type="dxa"/>
+            <w:tcW w:w="1804" w:type="dxa"/>
           </w:tcPr>
           <w:p>
             <w:pPr>
@@ -3659,7 +4071,7 @@
         </w:tc>
         <w:tc>
           <w:tcPr>
-            <w:tcW w:w="1822" w:type="dxa"/>
+            <w:tcW w:w="1902" w:type="dxa"/>
           </w:tcPr>
           <w:p>
             <w:pPr>
@@ -3684,7 +4096,7 @@
         </w:trPr>
         <w:tc>
           <w:tcPr>
-            <w:tcW w:w="2337" w:type="dxa"/>
+            <w:tcW w:w="2425" w:type="dxa"/>
           </w:tcPr>
           <w:p>
             <w:r>
@@ -3694,7 +4106,7 @@
         </w:tc>
         <w:tc>
           <w:tcPr>
-            <w:tcW w:w="2190" w:type="dxa"/>
+            <w:tcW w:w="2279" w:type="dxa"/>
           </w:tcPr>
           <w:p>
             <w:pPr>
@@ -3707,7 +4119,7 @@
         </w:tc>
         <w:tc>
           <w:tcPr>
-            <w:tcW w:w="1228" w:type="dxa"/>
+            <w:tcW w:w="1349" w:type="dxa"/>
           </w:tcPr>
           <w:p>
             <w:pPr>
@@ -3720,7 +4132,7 @@
         </w:tc>
         <w:tc>
           <w:tcPr>
-            <w:tcW w:w="1773" w:type="dxa"/>
+            <w:tcW w:w="1804" w:type="dxa"/>
           </w:tcPr>
           <w:p>
             <w:pPr>
@@ -3739,7 +4151,7 @@
         </w:tc>
         <w:tc>
           <w:tcPr>
-            <w:tcW w:w="1822" w:type="dxa"/>
+            <w:tcW w:w="1902" w:type="dxa"/>
           </w:tcPr>
           <w:p>
             <w:pPr>
@@ -3764,7 +4176,7 @@
         </w:trPr>
         <w:tc>
           <w:tcPr>
-            <w:tcW w:w="2337" w:type="dxa"/>
+            <w:tcW w:w="2425" w:type="dxa"/>
           </w:tcPr>
           <w:p>
             <w:r>
@@ -3774,7 +4186,7 @@
         </w:tc>
         <w:tc>
           <w:tcPr>
-            <w:tcW w:w="2190" w:type="dxa"/>
+            <w:tcW w:w="2279" w:type="dxa"/>
           </w:tcPr>
           <w:p>
             <w:pPr>
@@ -3787,7 +4199,7 @@
         </w:tc>
         <w:tc>
           <w:tcPr>
-            <w:tcW w:w="1228" w:type="dxa"/>
+            <w:tcW w:w="1349" w:type="dxa"/>
           </w:tcPr>
           <w:p>
             <w:pPr>
@@ -3800,7 +4212,7 @@
         </w:tc>
         <w:tc>
           <w:tcPr>
-            <w:tcW w:w="1773" w:type="dxa"/>
+            <w:tcW w:w="1804" w:type="dxa"/>
           </w:tcPr>
           <w:p>
             <w:pPr>
@@ -3819,7 +4231,7 @@
         </w:tc>
         <w:tc>
           <w:tcPr>
-            <w:tcW w:w="1822" w:type="dxa"/>
+            <w:tcW w:w="1902" w:type="dxa"/>
           </w:tcPr>
           <w:p>
             <w:pPr>
@@ -3844,7 +4256,7 @@
         </w:trPr>
         <w:tc>
           <w:tcPr>
-            <w:tcW w:w="2337" w:type="dxa"/>
+            <w:tcW w:w="2425" w:type="dxa"/>
           </w:tcPr>
           <w:p>
             <w:r>
@@ -3854,7 +4266,7 @@
         </w:tc>
         <w:tc>
           <w:tcPr>
-            <w:tcW w:w="2190" w:type="dxa"/>
+            <w:tcW w:w="2279" w:type="dxa"/>
           </w:tcPr>
           <w:p>
             <w:pPr>
@@ -3867,7 +4279,7 @@
         </w:tc>
         <w:tc>
           <w:tcPr>
-            <w:tcW w:w="1228" w:type="dxa"/>
+            <w:tcW w:w="1349" w:type="dxa"/>
           </w:tcPr>
           <w:p>
             <w:pPr>
@@ -3880,7 +4292,7 @@
         </w:tc>
         <w:tc>
           <w:tcPr>
-            <w:tcW w:w="1773" w:type="dxa"/>
+            <w:tcW w:w="1804" w:type="dxa"/>
           </w:tcPr>
           <w:p>
             <w:pPr>
@@ -3899,7 +4311,7 @@
         </w:tc>
         <w:tc>
           <w:tcPr>
-            <w:tcW w:w="1822" w:type="dxa"/>
+            <w:tcW w:w="1902" w:type="dxa"/>
           </w:tcPr>
           <w:p>
             <w:pPr>
@@ -3924,7 +4336,7 @@
         </w:trPr>
         <w:tc>
           <w:tcPr>
-            <w:tcW w:w="2337" w:type="dxa"/>
+            <w:tcW w:w="2425" w:type="dxa"/>
           </w:tcPr>
           <w:p>
             <w:r>
@@ -3934,7 +4346,7 @@
         </w:tc>
         <w:tc>
           <w:tcPr>
-            <w:tcW w:w="2190" w:type="dxa"/>
+            <w:tcW w:w="2279" w:type="dxa"/>
           </w:tcPr>
           <w:p>
             <w:pPr>
@@ -3947,7 +4359,7 @@
         </w:tc>
         <w:tc>
           <w:tcPr>
-            <w:tcW w:w="1228" w:type="dxa"/>
+            <w:tcW w:w="1349" w:type="dxa"/>
           </w:tcPr>
           <w:p>
             <w:pPr>
@@ -3960,7 +4372,7 @@
         </w:tc>
         <w:tc>
           <w:tcPr>
-            <w:tcW w:w="1773" w:type="dxa"/>
+            <w:tcW w:w="1804" w:type="dxa"/>
           </w:tcPr>
           <w:p>
             <w:pPr>
@@ -3979,7 +4391,7 @@
         </w:tc>
         <w:tc>
           <w:tcPr>
-            <w:tcW w:w="1822" w:type="dxa"/>
+            <w:tcW w:w="1902" w:type="dxa"/>
           </w:tcPr>
           <w:p>
             <w:pPr>
@@ -4004,17 +4416,17 @@
         </w:trPr>
         <w:tc>
           <w:tcPr>
-            <w:tcW w:w="2337" w:type="dxa"/>
-          </w:tcPr>
-          <w:p>
-            <w:r>
-              <w:t>Number of Servings</w:t>
-            </w:r>
-          </w:p>
-        </w:tc>
-        <w:tc>
-          <w:tcPr>
-            <w:tcW w:w="2190" w:type="dxa"/>
+            <w:tcW w:w="2425" w:type="dxa"/>
+          </w:tcPr>
+          <w:p>
+            <w:r>
+              <w:t>Directions</w:t>
+            </w:r>
+          </w:p>
+        </w:tc>
+        <w:tc>
+          <w:tcPr>
+            <w:tcW w:w="2279" w:type="dxa"/>
           </w:tcPr>
           <w:p>
             <w:pPr>
@@ -4027,43 +4439,61 @@
         </w:tc>
         <w:tc>
           <w:tcPr>
-            <w:tcW w:w="1228" w:type="dxa"/>
-          </w:tcPr>
-          <w:p>
-            <w:pPr>
-              <w:jc w:val="center"/>
-            </w:pPr>
-            <w:r>
-              <w:t>1</w:t>
-            </w:r>
-          </w:p>
-        </w:tc>
-        <w:tc>
-          <w:tcPr>
-            <w:tcW w:w="1773" w:type="dxa"/>
-          </w:tcPr>
-          <w:p>
-            <w:pPr>
-              <w:jc w:val="center"/>
-            </w:pPr>
-            <w:r>
-              <w:t>1 – 50</w:t>
-            </w:r>
-            <w:r>
-              <w:t>*</w:t>
-            </w:r>
-          </w:p>
-        </w:tc>
-        <w:tc>
-          <w:tcPr>
-            <w:tcW w:w="1822" w:type="dxa"/>
-          </w:tcPr>
-          <w:p>
-            <w:pPr>
-              <w:jc w:val="center"/>
-            </w:pPr>
-            <w:r>
-              <w:t>1</w:t>
+            <w:tcW w:w="1349" w:type="dxa"/>
+          </w:tcPr>
+          <w:p>
+            <w:pPr>
+              <w:jc w:val="center"/>
+            </w:pPr>
+            <w:r>
+              <w:t>N/A</w:t>
+            </w:r>
+          </w:p>
+        </w:tc>
+        <w:tc>
+          <w:tcPr>
+            <w:tcW w:w="1804" w:type="dxa"/>
+          </w:tcPr>
+          <w:p>
+            <w:pPr>
+              <w:jc w:val="center"/>
+            </w:pPr>
+            <w:r>
+              <w:t>3-1,000*</w:t>
+            </w:r>
+          </w:p>
+        </w:tc>
+        <w:tc>
+          <w:tcPr>
+            <w:tcW w:w="1902" w:type="dxa"/>
+          </w:tcPr>
+          <w:p>
+            <w:pPr>
+              <w:jc w:val="center"/>
+              <w:rPr>
+                <w:rFonts w:ascii="Bodoni MT Condensed" w:hAnsi="Bodoni MT Condensed"/>
+                <w:i/>
+              </w:rPr>
+            </w:pPr>
+            <w:r>
+              <w:rPr>
+                <w:rFonts w:ascii="Bodoni MT Condensed" w:hAnsi="Bodoni MT Condensed"/>
+                <w:i/>
+              </w:rPr>
+              <w:t>f</w:t>
+            </w:r>
+            <w:r>
+              <w:t xml:space="preserve"> &gt; 0   &amp;   </w:t>
+            </w:r>
+            <w:r>
+              <w:rPr>
+                <w:rFonts w:ascii="Bodoni MT Condensed" w:hAnsi="Bodoni MT Condensed"/>
+                <w:i/>
+              </w:rPr>
+              <w:t>f</w:t>
+            </w:r>
+            <w:r>
+              <w:t xml:space="preserve"> &lt; 20</w:t>
             </w:r>
           </w:p>
         </w:tc>
@@ -4074,7 +4504,216 @@
         </w:trPr>
         <w:tc>
           <w:tcPr>
-            <w:tcW w:w="2337" w:type="dxa"/>
+            <w:tcW w:w="2425" w:type="dxa"/>
+          </w:tcPr>
+          <w:p>
+            <w:r>
+              <w:t>Temperature</w:t>
+            </w:r>
+          </w:p>
+        </w:tc>
+        <w:tc>
+          <w:tcPr>
+            <w:tcW w:w="2279" w:type="dxa"/>
+          </w:tcPr>
+          <w:p>
+            <w:pPr>
+              <w:jc w:val="center"/>
+            </w:pPr>
+            <w:r>
+              <w:t>Database/Screen</w:t>
+            </w:r>
+          </w:p>
+        </w:tc>
+        <w:tc>
+          <w:tcPr>
+            <w:tcW w:w="1349" w:type="dxa"/>
+          </w:tcPr>
+          <w:p>
+            <w:pPr>
+              <w:jc w:val="center"/>
+            </w:pPr>
+            <w:r>
+              <w:t>1</w:t>
+            </w:r>
+          </w:p>
+        </w:tc>
+        <w:tc>
+          <w:tcPr>
+            <w:tcW w:w="1804" w:type="dxa"/>
+          </w:tcPr>
+          <w:p>
+            <w:pPr>
+              <w:jc w:val="center"/>
+            </w:pPr>
+            <w:r>
+              <w:t>0-500F</w:t>
+            </w:r>
+          </w:p>
+        </w:tc>
+        <w:tc>
+          <w:tcPr>
+            <w:tcW w:w="1902" w:type="dxa"/>
+          </w:tcPr>
+          <w:p>
+            <w:pPr>
+              <w:jc w:val="center"/>
+              <w:rPr>
+                <w:rFonts w:ascii="Bodoni MT Condensed" w:hAnsi="Bodoni MT Condensed"/>
+                <w:i/>
+              </w:rPr>
+            </w:pPr>
+            <w:r>
+              <w:t>1</w:t>
+            </w:r>
+          </w:p>
+        </w:tc>
+      </w:tr>
+      <w:tr>
+        <w:trPr>
+          <w:trHeight w:val="495"/>
+        </w:trPr>
+        <w:tc>
+          <w:tcPr>
+            <w:tcW w:w="2425" w:type="dxa"/>
+          </w:tcPr>
+          <w:p>
+            <w:r>
+              <w:t>Cook Time</w:t>
+            </w:r>
+          </w:p>
+        </w:tc>
+        <w:tc>
+          <w:tcPr>
+            <w:tcW w:w="2279" w:type="dxa"/>
+          </w:tcPr>
+          <w:p>
+            <w:pPr>
+              <w:jc w:val="center"/>
+            </w:pPr>
+            <w:r>
+              <w:t>Database/Screen</w:t>
+            </w:r>
+          </w:p>
+        </w:tc>
+        <w:tc>
+          <w:tcPr>
+            <w:tcW w:w="1349" w:type="dxa"/>
+          </w:tcPr>
+          <w:p>
+            <w:pPr>
+              <w:jc w:val="center"/>
+            </w:pPr>
+            <w:r>
+              <w:t>1</w:t>
+            </w:r>
+          </w:p>
+        </w:tc>
+        <w:tc>
+          <w:tcPr>
+            <w:tcW w:w="1804" w:type="dxa"/>
+          </w:tcPr>
+          <w:p>
+            <w:pPr>
+              <w:jc w:val="center"/>
+            </w:pPr>
+            <w:r>
+              <w:t>0:01-24:00</w:t>
+            </w:r>
+          </w:p>
+        </w:tc>
+        <w:tc>
+          <w:tcPr>
+            <w:tcW w:w="1902" w:type="dxa"/>
+          </w:tcPr>
+          <w:p>
+            <w:pPr>
+              <w:jc w:val="center"/>
+              <w:rPr>
+                <w:rFonts w:ascii="Bodoni MT Condensed" w:hAnsi="Bodoni MT Condensed"/>
+                <w:i/>
+              </w:rPr>
+            </w:pPr>
+            <w:r>
+              <w:t>1</w:t>
+            </w:r>
+          </w:p>
+        </w:tc>
+      </w:tr>
+      <w:tr>
+        <w:trPr>
+          <w:trHeight w:val="495"/>
+        </w:trPr>
+        <w:tc>
+          <w:tcPr>
+            <w:tcW w:w="2425" w:type="dxa"/>
+          </w:tcPr>
+          <w:p>
+            <w:r>
+              <w:t>Number of Servings</w:t>
+            </w:r>
+          </w:p>
+        </w:tc>
+        <w:tc>
+          <w:tcPr>
+            <w:tcW w:w="2279" w:type="dxa"/>
+          </w:tcPr>
+          <w:p>
+            <w:pPr>
+              <w:jc w:val="center"/>
+            </w:pPr>
+            <w:r>
+              <w:t>Database/Screen</w:t>
+            </w:r>
+          </w:p>
+        </w:tc>
+        <w:tc>
+          <w:tcPr>
+            <w:tcW w:w="1349" w:type="dxa"/>
+          </w:tcPr>
+          <w:p>
+            <w:pPr>
+              <w:jc w:val="center"/>
+            </w:pPr>
+            <w:r>
+              <w:t>1</w:t>
+            </w:r>
+          </w:p>
+        </w:tc>
+        <w:tc>
+          <w:tcPr>
+            <w:tcW w:w="1804" w:type="dxa"/>
+          </w:tcPr>
+          <w:p>
+            <w:pPr>
+              <w:jc w:val="center"/>
+            </w:pPr>
+            <w:r>
+              <w:t>1 – 50*</w:t>
+            </w:r>
+          </w:p>
+        </w:tc>
+        <w:tc>
+          <w:tcPr>
+            <w:tcW w:w="1902" w:type="dxa"/>
+          </w:tcPr>
+          <w:p>
+            <w:pPr>
+              <w:jc w:val="center"/>
+            </w:pPr>
+            <w:r>
+              <w:t>1</w:t>
+            </w:r>
+          </w:p>
+        </w:tc>
+      </w:tr>
+      <w:tr>
+        <w:trPr>
+          <w:trHeight w:val="495"/>
+        </w:trPr>
+        <w:tc>
+          <w:tcPr>
+            <w:tcW w:w="2425" w:type="dxa"/>
           </w:tcPr>
           <w:p>
             <w:r>
@@ -4084,7 +4723,7 @@
         </w:tc>
         <w:tc>
           <w:tcPr>
-            <w:tcW w:w="2190" w:type="dxa"/>
+            <w:tcW w:w="2279" w:type="dxa"/>
           </w:tcPr>
           <w:p>
             <w:pPr>
@@ -4097,7 +4736,7 @@
         </w:tc>
         <w:tc>
           <w:tcPr>
-            <w:tcW w:w="1228" w:type="dxa"/>
+            <w:tcW w:w="1349" w:type="dxa"/>
           </w:tcPr>
           <w:p>
             <w:pPr>
@@ -4110,29 +4749,20 @@
         </w:tc>
         <w:tc>
           <w:tcPr>
-            <w:tcW w:w="1773" w:type="dxa"/>
-          </w:tcPr>
-          <w:p>
-            <w:pPr>
-              <w:jc w:val="center"/>
-            </w:pPr>
-            <w:r>
-              <w:t>1 – 5</w:t>
-            </w:r>
-            <w:r>
-              <w:t>0</w:t>
-            </w:r>
-            <w:r>
-              <w:t>0,000*</w:t>
-            </w:r>
-            <w:r>
-              <w:t>*</w:t>
-            </w:r>
-          </w:p>
-        </w:tc>
-        <w:tc>
-          <w:tcPr>
-            <w:tcW w:w="1822" w:type="dxa"/>
+            <w:tcW w:w="1804" w:type="dxa"/>
+          </w:tcPr>
+          <w:p>
+            <w:pPr>
+              <w:jc w:val="center"/>
+            </w:pPr>
+            <w:r>
+              <w:t>1 – 500,000**</w:t>
+            </w:r>
+          </w:p>
+        </w:tc>
+        <w:tc>
+          <w:tcPr>
+            <w:tcW w:w="1902" w:type="dxa"/>
           </w:tcPr>
           <w:p>
             <w:pPr>
@@ -4198,13 +4828,7 @@
         <w:spacing w:after="0"/>
       </w:pPr>
       <w:r>
-        <w:t>Web Application is supported on the following b</w:t>
-      </w:r>
-      <w:r>
-        <w:t>rowser</w:t>
-      </w:r>
-      <w:r>
-        <w:t xml:space="preserve"> versions and later</w:t>
+        <w:t>Web Application is supported on the following browser versions and later</w:t>
       </w:r>
     </w:p>
     <w:p>
@@ -4449,7 +5073,13 @@
         <w:spacing w:after="0"/>
       </w:pPr>
       <w:r>
-        <w:t xml:space="preserve">Print the recipe and nutrition label </w:t>
+        <w:t>Print the recipe</w:t>
+      </w:r>
+      <w:r>
+        <w:t xml:space="preserve"> ingredient list, directions,</w:t>
+      </w:r>
+      <w:r>
+        <w:t xml:space="preserve"> and nutrition label </w:t>
       </w:r>
       <w:r>
         <w:t>with accurate values, and</w:t>
@@ -4549,28 +5179,11 @@
     </w:p>
     <w:p>
       <w:pPr>
-        <w:pStyle w:val="Heading2"/>
-      </w:pPr>
-      <w:r>
-        <w:t>I</w:t>
-      </w:r>
-      <w:r>
-        <w:t xml:space="preserve">ntegrated Develop </w:t>
-      </w:r>
-      <w:r>
-        <w:t>E</w:t>
-      </w:r>
-      <w:r>
-        <w:t>nvironment</w:t>
-      </w:r>
-    </w:p>
-    <w:p>
-      <w:pPr>
         <w:pStyle w:val="ListBullet"/>
         <w:spacing w:after="0"/>
       </w:pPr>
       <w:r>
-        <w:t>NetBeans</w:t>
+        <w:t>Utilize Test Driven Development</w:t>
       </w:r>
     </w:p>
     <w:p>
@@ -4578,13 +5191,16 @@
         <w:pStyle w:val="Heading2"/>
       </w:pPr>
       <w:r>
-        <w:t xml:space="preserve">Limitations/Risks </w:t>
-      </w:r>
-      <w:r>
-        <w:t>A</w:t>
-      </w:r>
-      <w:r>
-        <w:t>nticipated</w:t>
+        <w:t>I</w:t>
+      </w:r>
+      <w:r>
+        <w:t xml:space="preserve">ntegrated Develop </w:t>
+      </w:r>
+      <w:r>
+        <w:t>E</w:t>
+      </w:r>
+      <w:r>
+        <w:t>nvironment</w:t>
       </w:r>
     </w:p>
     <w:p>
@@ -4593,19 +5209,36 @@
         <w:spacing w:after="0"/>
       </w:pPr>
       <w:r>
-        <w:t>In order to save or load a recipe and its’ ingredients, the user needs to be connected to the Server/Database through the internet.</w:t>
+        <w:t>NetBeans</w:t>
+      </w:r>
+    </w:p>
+    <w:p>
+      <w:pPr>
+        <w:pStyle w:val="Heading2"/>
+      </w:pPr>
+      <w:r>
+        <w:t xml:space="preserve">Limitations/Risks </w:t>
+      </w:r>
+      <w:r>
+        <w:t>A</w:t>
+      </w:r>
+      <w:r>
+        <w:t>nticipated</w:t>
       </w:r>
     </w:p>
     <w:p>
       <w:pPr>
         <w:pStyle w:val="ListBullet"/>
-        <w:numPr>
-          <w:ilvl w:val="0"/>
-          <w:numId w:val="0"/>
-        </w:numPr>
         <w:spacing w:after="0"/>
-        <w:ind w:left="432"/>
-      </w:pPr>
+      </w:pPr>
+      <w:proofErr w:type="gramStart"/>
+      <w:r>
+        <w:t>In order to</w:t>
+      </w:r>
+      <w:proofErr w:type="gramEnd"/>
+      <w:r>
+        <w:t xml:space="preserve"> save or load a recipe and its’ ingredients, the user needs to be connected to the Server/Database through the internet.</w:t>
+      </w:r>
     </w:p>
     <w:p>
       <w:pPr>
@@ -5005,19 +5638,19 @@
         <w:spacing w:after="0"/>
       </w:pPr>
       <w:r>
-        <w:t xml:space="preserve">Training should not be needed. The web application will be intuitive. It may have a link to another web page with </w:t>
-      </w:r>
-      <w:r>
-        <w:t>step by step screenshots of how to enter recipes, retrieve, and save them from the server/database.</w:t>
+        <w:t xml:space="preserve">Training should not be needed. The web application </w:t>
+      </w:r>
+      <w:r>
+        <w:t>should</w:t>
+      </w:r>
+      <w:r>
+        <w:t xml:space="preserve"> be intuitive.</w:t>
       </w:r>
     </w:p>
     <w:sectPr>
-      <w:headerReference w:type="even" r:id="rId10"/>
-      <w:headerReference w:type="default" r:id="rId11"/>
-      <w:footerReference w:type="even" r:id="rId12"/>
-      <w:footerReference w:type="default" r:id="rId13"/>
-      <w:headerReference w:type="first" r:id="rId14"/>
-      <w:footerReference w:type="first" r:id="rId15"/>
+      <w:headerReference w:type="default" r:id="rId10"/>
+      <w:footerReference w:type="default" r:id="rId11"/>
+      <w:footerReference w:type="first" r:id="rId12"/>
       <w:pgSz w:w="12240" w:h="15840" w:code="1"/>
       <w:pgMar w:top="1440" w:right="1440" w:bottom="1440" w:left="1440" w:header="720" w:footer="864" w:gutter="0"/>
       <w:pgNumType w:start="1"/>
@@ -5054,16 +5687,6 @@
 </file>
 
 <file path=word/footer1.xml><?xml version="1.0" encoding="utf-8"?>
-<w:ftr xmlns:wpc="http://schemas.microsoft.com/office/word/2010/wordprocessingCanvas" xmlns:cx="http://schemas.microsoft.com/office/drawing/2014/chartex" xmlns:cx1="http://schemas.microsoft.com/office/drawing/2015/9/8/chartex" xmlns:cx2="http://schemas.microsoft.com/office/drawing/2015/10/21/chartex" xmlns:cx3="http://schemas.microsoft.com/office/drawing/2016/5/9/chartex" xmlns:cx4="http://schemas.microsoft.com/office/drawing/2016/5/10/chartex" xmlns:cx5="http://schemas.microsoft.com/office/drawing/2016/5/11/chartex" xmlns:cx6="http://schemas.microsoft.com/office/drawing/2016/5/12/chartex" xmlns:cx7="http://schemas.microsoft.com/office/drawing/2016/5/13/chartex" xmlns:cx8="http://schemas.microsoft.com/office/drawing/2016/5/14/chartex" xmlns:mc="http://schemas.openxmlformats.org/markup-compatibility/2006" xmlns:aink="http://schemas.microsoft.com/office/drawing/2016/ink" xmlns:am3d="http://schemas.microsoft.com/office/drawing/2017/model3d" xmlns:o="urn:schemas-microsoft-com:office:office" xmlns:r="http://schemas.openxmlformats.org/officeDocument/2006/relationships" xmlns:m="http://schemas.openxmlformats.org/officeDocument/2006/math" xmlns:v="urn:schemas-microsoft-com:vml" xmlns:wp14="http://schemas.microsoft.com/office/word/2010/wordprocessingDrawing" xmlns:wp="http://schemas.openxmlformats.org/drawingml/2006/wordprocessingDrawing" xmlns:w10="urn:schemas-microsoft-com:office:word" xmlns:w="http://schemas.openxmlformats.org/wordprocessingml/2006/main" xmlns:w14="http://schemas.microsoft.com/office/word/2010/wordml" xmlns:w15="http://schemas.microsoft.com/office/word/2012/wordml" xmlns:w16cid="http://schemas.microsoft.com/office/word/2016/wordml/cid" xmlns:w16se="http://schemas.microsoft.com/office/word/2015/wordml/symex" xmlns:wpg="http://schemas.microsoft.com/office/word/2010/wordprocessingGroup" xmlns:wpi="http://schemas.microsoft.com/office/word/2010/wordprocessingInk" xmlns:wne="http://schemas.microsoft.com/office/word/2006/wordml" xmlns:wps="http://schemas.microsoft.com/office/word/2010/wordprocessingShape" mc:Ignorable="w14 w15 w16se w16cid wp14">
-  <w:p>
-    <w:pPr>
-      <w:pStyle w:val="Footer"/>
-    </w:pPr>
-  </w:p>
-</w:ftr>
-</file>
-
-<file path=word/footer2.xml><?xml version="1.0" encoding="utf-8"?>
 <w:ftr xmlns:wpc="http://schemas.microsoft.com/office/word/2010/wordprocessingCanvas" xmlns:cx="http://schemas.microsoft.com/office/drawing/2014/chartex" xmlns:cx1="http://schemas.microsoft.com/office/drawing/2015/9/8/chartex" xmlns:cx2="http://schemas.microsoft.com/office/drawing/2015/10/21/chartex" xmlns:cx3="http://schemas.microsoft.com/office/drawing/2016/5/9/chartex" xmlns:cx4="http://schemas.microsoft.com/office/drawing/2016/5/10/chartex" xmlns:cx5="http://schemas.microsoft.com/office/drawing/2016/5/11/chartex" xmlns:cx6="http://schemas.microsoft.com/office/drawing/2016/5/12/chartex" xmlns:cx7="http://schemas.microsoft.com/office/drawing/2016/5/13/chartex" xmlns:cx8="http://schemas.microsoft.com/office/drawing/2016/5/14/chartex" xmlns:mc="http://schemas.openxmlformats.org/markup-compatibility/2006" xmlns:aink="http://schemas.microsoft.com/office/drawing/2016/ink" xmlns:am3d="http://schemas.microsoft.com/office/drawing/2017/model3d" xmlns:o="urn:schemas-microsoft-com:office:office" xmlns:r="http://schemas.openxmlformats.org/officeDocument/2006/relationships" xmlns:m="http://schemas.openxmlformats.org/officeDocument/2006/math" xmlns:v="urn:schemas-microsoft-com:vml" xmlns:wp14="http://schemas.microsoft.com/office/word/2010/wordprocessingDrawing" xmlns:wp="http://schemas.openxmlformats.org/drawingml/2006/wordprocessingDrawing" xmlns:w10="urn:schemas-microsoft-com:office:word" xmlns:w="http://schemas.openxmlformats.org/wordprocessingml/2006/main" xmlns:w14="http://schemas.microsoft.com/office/word/2010/wordml" xmlns:w15="http://schemas.microsoft.com/office/word/2012/wordml" xmlns:w16cid="http://schemas.microsoft.com/office/word/2016/wordml/cid" xmlns:w16se="http://schemas.microsoft.com/office/word/2015/wordml/symex" xmlns:wpg="http://schemas.microsoft.com/office/word/2010/wordprocessingGroup" xmlns:wpi="http://schemas.microsoft.com/office/word/2010/wordprocessingInk" xmlns:wne="http://schemas.microsoft.com/office/word/2006/wordml" xmlns:wps="http://schemas.microsoft.com/office/word/2010/wordprocessingShape" mc:Ignorable="w14 w15 w16se w16cid wp14">
   <w:sdt>
     <w:sdtPr>
@@ -5149,7 +5772,7 @@
                 <w:sz w:val="18"/>
                 <w:szCs w:val="18"/>
               </w:rPr>
-              <w:t>1</w:t>
+              <w:t>9</w:t>
             </w:r>
             <w:r>
               <w:rPr>
@@ -5232,7 +5855,7 @@
 </w:ftr>
 </file>
 
-<file path=word/footer3.xml><?xml version="1.0" encoding="utf-8"?>
+<file path=word/footer2.xml><?xml version="1.0" encoding="utf-8"?>
 <w:ftr xmlns:wpc="http://schemas.microsoft.com/office/word/2010/wordprocessingCanvas" xmlns:cx="http://schemas.microsoft.com/office/drawing/2014/chartex" xmlns:cx1="http://schemas.microsoft.com/office/drawing/2015/9/8/chartex" xmlns:cx2="http://schemas.microsoft.com/office/drawing/2015/10/21/chartex" xmlns:cx3="http://schemas.microsoft.com/office/drawing/2016/5/9/chartex" xmlns:cx4="http://schemas.microsoft.com/office/drawing/2016/5/10/chartex" xmlns:cx5="http://schemas.microsoft.com/office/drawing/2016/5/11/chartex" xmlns:cx6="http://schemas.microsoft.com/office/drawing/2016/5/12/chartex" xmlns:cx7="http://schemas.microsoft.com/office/drawing/2016/5/13/chartex" xmlns:cx8="http://schemas.microsoft.com/office/drawing/2016/5/14/chartex" xmlns:mc="http://schemas.openxmlformats.org/markup-compatibility/2006" xmlns:aink="http://schemas.microsoft.com/office/drawing/2016/ink" xmlns:am3d="http://schemas.microsoft.com/office/drawing/2017/model3d" xmlns:o="urn:schemas-microsoft-com:office:office" xmlns:r="http://schemas.openxmlformats.org/officeDocument/2006/relationships" xmlns:m="http://schemas.openxmlformats.org/officeDocument/2006/math" xmlns:v="urn:schemas-microsoft-com:vml" xmlns:wp14="http://schemas.microsoft.com/office/word/2010/wordprocessingDrawing" xmlns:wp="http://schemas.openxmlformats.org/drawingml/2006/wordprocessingDrawing" xmlns:w10="urn:schemas-microsoft-com:office:word" xmlns:w="http://schemas.openxmlformats.org/wordprocessingml/2006/main" xmlns:w14="http://schemas.microsoft.com/office/word/2010/wordml" xmlns:w15="http://schemas.microsoft.com/office/word/2012/wordml" xmlns:w16cid="http://schemas.microsoft.com/office/word/2016/wordml/cid" xmlns:w16se="http://schemas.microsoft.com/office/word/2015/wordml/symex" xmlns:wpg="http://schemas.microsoft.com/office/word/2010/wordprocessingGroup" xmlns:wpi="http://schemas.microsoft.com/office/word/2010/wordprocessingInk" xmlns:wne="http://schemas.microsoft.com/office/word/2006/wordml" xmlns:wps="http://schemas.microsoft.com/office/word/2010/wordprocessingShape" mc:Ignorable="w14 w15 w16se w16cid wp14">
   <w:sdt>
     <w:sdtPr>
@@ -5321,36 +5944,20 @@
   <w:p>
     <w:pPr>
       <w:pStyle w:val="Header"/>
-    </w:pPr>
-  </w:p>
-</w:hdr>
-</file>
-
-<file path=word/header2.xml><?xml version="1.0" encoding="utf-8"?>
-<w:hdr xmlns:wpc="http://schemas.microsoft.com/office/word/2010/wordprocessingCanvas" xmlns:cx="http://schemas.microsoft.com/office/drawing/2014/chartex" xmlns:cx1="http://schemas.microsoft.com/office/drawing/2015/9/8/chartex" xmlns:cx2="http://schemas.microsoft.com/office/drawing/2015/10/21/chartex" xmlns:cx3="http://schemas.microsoft.com/office/drawing/2016/5/9/chartex" xmlns:cx4="http://schemas.microsoft.com/office/drawing/2016/5/10/chartex" xmlns:cx5="http://schemas.microsoft.com/office/drawing/2016/5/11/chartex" xmlns:cx6="http://schemas.microsoft.com/office/drawing/2016/5/12/chartex" xmlns:cx7="http://schemas.microsoft.com/office/drawing/2016/5/13/chartex" xmlns:cx8="http://schemas.microsoft.com/office/drawing/2016/5/14/chartex" xmlns:mc="http://schemas.openxmlformats.org/markup-compatibility/2006" xmlns:aink="http://schemas.microsoft.com/office/drawing/2016/ink" xmlns:am3d="http://schemas.microsoft.com/office/drawing/2017/model3d" xmlns:o="urn:schemas-microsoft-com:office:office" xmlns:r="http://schemas.openxmlformats.org/officeDocument/2006/relationships" xmlns:m="http://schemas.openxmlformats.org/officeDocument/2006/math" xmlns:v="urn:schemas-microsoft-com:vml" xmlns:wp14="http://schemas.microsoft.com/office/word/2010/wordprocessingDrawing" xmlns:wp="http://schemas.openxmlformats.org/drawingml/2006/wordprocessingDrawing" xmlns:w10="urn:schemas-microsoft-com:office:word" xmlns:w="http://schemas.openxmlformats.org/wordprocessingml/2006/main" xmlns:w14="http://schemas.microsoft.com/office/word/2010/wordml" xmlns:w15="http://schemas.microsoft.com/office/word/2012/wordml" xmlns:w16cid="http://schemas.microsoft.com/office/word/2016/wordml/cid" xmlns:w16se="http://schemas.microsoft.com/office/word/2015/wordml/symex" xmlns:wpg="http://schemas.microsoft.com/office/word/2010/wordprocessingGroup" xmlns:wpi="http://schemas.microsoft.com/office/word/2010/wordprocessingInk" xmlns:wne="http://schemas.microsoft.com/office/word/2006/wordml" xmlns:wps="http://schemas.microsoft.com/office/word/2010/wordprocessingShape" mc:Ignorable="w14 w15 w16se w16cid wp14">
-  <w:p>
-    <w:pPr>
-      <w:pStyle w:val="Header"/>
       <w:rPr>
         <w:sz w:val="16"/>
         <w:szCs w:val="16"/>
       </w:rPr>
     </w:pPr>
+    <w:bookmarkStart w:id="1" w:name="_Hlk492494892"/>
+    <w:bookmarkStart w:id="2" w:name="_Hlk492494893"/>
+    <w:bookmarkStart w:id="3" w:name="_Hlk492494894"/>
     <w:r>
       <w:rPr>
         <w:sz w:val="16"/>
         <w:szCs w:val="16"/>
       </w:rPr>
-      <w:t xml:space="preserve">COP-2939 </w:t>
-    </w:r>
-    <w:bookmarkStart w:id="0" w:name="_GoBack"/>
-    <w:bookmarkEnd w:id="0"/>
-    <w:r>
-      <w:rPr>
-        <w:sz w:val="16"/>
-        <w:szCs w:val="16"/>
-      </w:rPr>
-      <w:t>Capstone: Proposal</w:t>
+      <w:t>COP-2939 Capstone: Proposal</w:t>
     </w:r>
     <w:r>
       <w:rPr>
@@ -5364,7 +5971,7 @@
         <w:sz w:val="16"/>
         <w:szCs w:val="16"/>
       </w:rPr>
-      <w:t>September 4, 2017</w:t>
+      <w:t>September 6, 2017</w:t>
     </w:r>
     <w:r>
       <w:rPr>
@@ -5398,16 +6005,9 @@
         </w:r>
       </w:sdtContent>
     </w:sdt>
-  </w:p>
-</w:hdr>
-</file>
-
-<file path=word/header3.xml><?xml version="1.0" encoding="utf-8"?>
-<w:hdr xmlns:wpc="http://schemas.microsoft.com/office/word/2010/wordprocessingCanvas" xmlns:cx="http://schemas.microsoft.com/office/drawing/2014/chartex" xmlns:cx1="http://schemas.microsoft.com/office/drawing/2015/9/8/chartex" xmlns:cx2="http://schemas.microsoft.com/office/drawing/2015/10/21/chartex" xmlns:cx3="http://schemas.microsoft.com/office/drawing/2016/5/9/chartex" xmlns:cx4="http://schemas.microsoft.com/office/drawing/2016/5/10/chartex" xmlns:cx5="http://schemas.microsoft.com/office/drawing/2016/5/11/chartex" xmlns:cx6="http://schemas.microsoft.com/office/drawing/2016/5/12/chartex" xmlns:cx7="http://schemas.microsoft.com/office/drawing/2016/5/13/chartex" xmlns:cx8="http://schemas.microsoft.com/office/drawing/2016/5/14/chartex" xmlns:mc="http://schemas.openxmlformats.org/markup-compatibility/2006" xmlns:aink="http://schemas.microsoft.com/office/drawing/2016/ink" xmlns:am3d="http://schemas.microsoft.com/office/drawing/2017/model3d" xmlns:o="urn:schemas-microsoft-com:office:office" xmlns:r="http://schemas.openxmlformats.org/officeDocument/2006/relationships" xmlns:m="http://schemas.openxmlformats.org/officeDocument/2006/math" xmlns:v="urn:schemas-microsoft-com:vml" xmlns:wp14="http://schemas.microsoft.com/office/word/2010/wordprocessingDrawing" xmlns:wp="http://schemas.openxmlformats.org/drawingml/2006/wordprocessingDrawing" xmlns:w10="urn:schemas-microsoft-com:office:word" xmlns:w="http://schemas.openxmlformats.org/wordprocessingml/2006/main" xmlns:w14="http://schemas.microsoft.com/office/word/2010/wordml" xmlns:w15="http://schemas.microsoft.com/office/word/2012/wordml" xmlns:w16cid="http://schemas.microsoft.com/office/word/2016/wordml/cid" xmlns:w16se="http://schemas.microsoft.com/office/word/2015/wordml/symex" xmlns:wpg="http://schemas.microsoft.com/office/word/2010/wordprocessingGroup" xmlns:wpi="http://schemas.microsoft.com/office/word/2010/wordprocessingInk" xmlns:wne="http://schemas.microsoft.com/office/word/2006/wordml" xmlns:wps="http://schemas.microsoft.com/office/word/2010/wordprocessingShape" mc:Ignorable="w14 w15 w16se w16cid wp14">
-  <w:p>
-    <w:pPr>
-      <w:pStyle w:val="Header"/>
-    </w:pPr>
+    <w:bookmarkEnd w:id="1"/>
+    <w:bookmarkEnd w:id="2"/>
+    <w:bookmarkEnd w:id="3"/>
   </w:p>
 </w:hdr>
 </file>
@@ -5417,10 +6017,11 @@
   <w:abstractNum w:abstractNumId="0" w15:restartNumberingAfterBreak="0">
     <w:nsid w:val="FFFFFF89"/>
     <w:multiLevelType w:val="singleLevel"/>
-    <w:tmpl w:val="7E04C5A8"/>
+    <w:tmpl w:val="D0FE172C"/>
     <w:lvl w:ilvl="0">
       <w:start w:val="1"/>
       <w:numFmt w:val="bullet"/>
+      <w:pStyle w:val="ListBullet"/>
       <w:lvlText w:val=""/>
       <w:lvlJc w:val="left"/>
       <w:pPr>
@@ -6736,6 +7337,7 @@
   <w:style w:type="character" w:default="1" w:styleId="DefaultParagraphFont">
     <w:name w:val="Default Paragraph Font"/>
     <w:uiPriority w:val="1"/>
+    <w:semiHidden/>
     <w:unhideWhenUsed/>
   </w:style>
   <w:style w:type="table" w:default="1" w:styleId="TableNormal">
@@ -7572,7 +8174,7 @@
   <w:style w:type="paragraph" w:customStyle="1" w:styleId="StyleTitleBoldText2">
     <w:name w:val="Style Title + Bold Text 2"/>
     <w:basedOn w:val="Title"/>
-    <w:rsid w:val="00790DAE"/>
+    <w:rsid w:val="00AA5434"/>
     <w:rPr>
       <w:b/>
       <w:bCs/>
@@ -7629,7 +8231,7 @@
     <w:charset w:val="00"/>
     <w:family w:val="roman"/>
     <w:pitch w:val="variable"/>
-    <w:sig w:usb0="E0002AFF" w:usb1="C0007841" w:usb2="00000009" w:usb3="00000000" w:csb0="000001FF" w:csb1="00000000"/>
+    <w:sig w:usb0="E0002AFF" w:usb1="C0007843" w:usb2="00000009" w:usb3="00000000" w:csb0="000001FF" w:csb1="00000000"/>
   </w:font>
   <w:font w:name="Courier New">
     <w:panose1 w:val="02070309020205020404"/>
@@ -7671,14 +8273,14 @@
     <w:charset w:val="00"/>
     <w:family w:val="swiss"/>
     <w:pitch w:val="variable"/>
-    <w:sig w:usb0="E10002FF" w:usb1="4000ACFF" w:usb2="00000009" w:usb3="00000000" w:csb0="0000019F" w:csb1="00000000"/>
+    <w:sig w:usb0="E0002AFF" w:usb1="4000ACFF" w:usb2="00000001" w:usb3="00000000" w:csb0="000001FF" w:csb1="00000000"/>
   </w:font>
   <w:font w:name="Calibri Light">
     <w:panose1 w:val="020F0302020204030204"/>
     <w:charset w:val="00"/>
     <w:family w:val="swiss"/>
     <w:pitch w:val="variable"/>
-    <w:sig w:usb0="A00002EF" w:usb1="4000207B" w:usb2="00000000" w:usb3="00000000" w:csb0="0000009F" w:csb1="00000000"/>
+    <w:sig w:usb0="A0002AEF" w:usb1="4000207B" w:usb2="00000000" w:usb3="00000000" w:csb0="000001FF" w:csb1="00000000"/>
   </w:font>
 </w:fonts>
 </file>
@@ -7702,6 +8304,7 @@
     <w:rsid w:val="00521686"/>
     <w:rsid w:val="00621CAA"/>
     <w:rsid w:val="00AE1330"/>
+    <w:rsid w:val="00D00549"/>
     <w:rsid w:val="00DA751D"/>
   </w:rsids>
   <m:mathPr>
@@ -8500,7 +9103,7 @@
 </file>
 
 <file path=customXml/itemProps3.xml><?xml version="1.0" encoding="utf-8"?>
-<ds:datastoreItem xmlns:ds="http://schemas.openxmlformats.org/officeDocument/2006/customXml" ds:itemID="{1D61A159-48B2-4A1C-9625-A398BE49B968}">
+<ds:datastoreItem xmlns:ds="http://schemas.openxmlformats.org/officeDocument/2006/customXml" ds:itemID="{66EFAEC9-1FCD-4008-B00A-289BA25FCEFF}">
   <ds:schemaRefs>
     <ds:schemaRef ds:uri="http://schemas.openxmlformats.org/officeDocument/2006/bibliography"/>
   </ds:schemaRefs>

</xml_diff>